<commit_message>
add new docs 10072023
</commit_message>
<xml_diff>
--- a/books/10 класс ПА  Орен С/ОЛАТ.docx
+++ b/books/10 класс ПА  Орен С/ОЛАТ.docx
@@ -1,6 +1,6 @@
 
 <file path=word/document.xml><?xml version="1.0" encoding="utf-8"?>
-<w:document xmlns:wpc="http://schemas.microsoft.com/office/word/2010/wordprocessingCanvas" xmlns:mc="http://schemas.openxmlformats.org/markup-compatibility/2006" xmlns:o="urn:schemas-microsoft-com:office:office" xmlns:r="http://schemas.openxmlformats.org/officeDocument/2006/relationships" xmlns:m="http://schemas.openxmlformats.org/officeDocument/2006/math" xmlns:v="urn:schemas-microsoft-com:vml" xmlns:wp14="http://schemas.microsoft.com/office/word/2010/wordprocessingDrawing" xmlns:wp="http://schemas.openxmlformats.org/drawingml/2006/wordprocessingDrawing" xmlns:w10="urn:schemas-microsoft-com:office:word" xmlns:w="http://schemas.openxmlformats.org/wordprocessingml/2006/main" xmlns:w14="http://schemas.microsoft.com/office/word/2010/wordml" xmlns:wpg="http://schemas.microsoft.com/office/word/2010/wordprocessingGroup" xmlns:wpi="http://schemas.microsoft.com/office/word/2010/wordprocessingInk" xmlns:wne="http://schemas.microsoft.com/office/word/2006/wordml" xmlns:wps="http://schemas.microsoft.com/office/word/2010/wordprocessingShape" mc:Ignorable="w14 wp14">
+<w:document xmlns:wpc="http://schemas.microsoft.com/office/word/2010/wordprocessingCanvas" xmlns:cx="http://schemas.microsoft.com/office/drawing/2014/chartex" xmlns:cx1="http://schemas.microsoft.com/office/drawing/2015/9/8/chartex" xmlns:cx2="http://schemas.microsoft.com/office/drawing/2015/10/21/chartex" xmlns:cx3="http://schemas.microsoft.com/office/drawing/2016/5/9/chartex" xmlns:cx4="http://schemas.microsoft.com/office/drawing/2016/5/10/chartex" xmlns:cx5="http://schemas.microsoft.com/office/drawing/2016/5/11/chartex" xmlns:cx6="http://schemas.microsoft.com/office/drawing/2016/5/12/chartex" xmlns:cx7="http://schemas.microsoft.com/office/drawing/2016/5/13/chartex" xmlns:cx8="http://schemas.microsoft.com/office/drawing/2016/5/14/chartex" xmlns:mc="http://schemas.openxmlformats.org/markup-compatibility/2006" xmlns:aink="http://schemas.microsoft.com/office/drawing/2016/ink" xmlns:am3d="http://schemas.microsoft.com/office/drawing/2017/model3d" xmlns:o="urn:schemas-microsoft-com:office:office" xmlns:r="http://schemas.openxmlformats.org/officeDocument/2006/relationships" xmlns:m="http://schemas.openxmlformats.org/officeDocument/2006/math" xmlns:v="urn:schemas-microsoft-com:vml" xmlns:wp14="http://schemas.microsoft.com/office/word/2010/wordprocessingDrawing" xmlns:wp="http://schemas.openxmlformats.org/drawingml/2006/wordprocessingDrawing" xmlns:w10="urn:schemas-microsoft-com:office:word" xmlns:w="http://schemas.openxmlformats.org/wordprocessingml/2006/main" xmlns:w14="http://schemas.microsoft.com/office/word/2010/wordml" xmlns:w15="http://schemas.microsoft.com/office/word/2012/wordml" xmlns:w16cex="http://schemas.microsoft.com/office/word/2018/wordml/cex" xmlns:w16cid="http://schemas.microsoft.com/office/word/2016/wordml/cid" xmlns:w16="http://schemas.microsoft.com/office/word/2018/wordml" xmlns:w16sdtdh="http://schemas.microsoft.com/office/word/2020/wordml/sdtdatahash" xmlns:w16se="http://schemas.microsoft.com/office/word/2015/wordml/symex" xmlns:wpg="http://schemas.microsoft.com/office/word/2010/wordprocessingGroup" xmlns:wpi="http://schemas.microsoft.com/office/word/2010/wordprocessingInk" xmlns:wne="http://schemas.microsoft.com/office/word/2006/wordml" xmlns:wps="http://schemas.microsoft.com/office/word/2010/wordprocessingShape" mc:Ignorable="w14 w15 w16se w16cid w16 w16cex w16sdtdh wp14">
   <w:body>
     <w:p>
       <w:pPr>
@@ -78,7 +78,7 @@
     </w:p>
     <w:p>
       <w:pPr>
-        <w:pStyle w:val="a3"/>
+        <w:pStyle w:val="NormalWeb"/>
         <w:shd w:val="clear" w:color="auto" w:fill="FFFFFF"/>
         <w:spacing w:before="0" w:beforeAutospacing="0" w:after="150" w:afterAutospacing="0"/>
         <w:rPr>
@@ -117,7 +117,7 @@
     </w:p>
     <w:p>
       <w:pPr>
-        <w:pStyle w:val="a3"/>
+        <w:pStyle w:val="NormalWeb"/>
         <w:shd w:val="clear" w:color="auto" w:fill="FFFFFF"/>
         <w:spacing w:before="0" w:beforeAutospacing="0" w:after="150" w:afterAutospacing="0"/>
         <w:rPr>
@@ -141,7 +141,7 @@
     </w:p>
     <w:p>
       <w:pPr>
-        <w:pStyle w:val="a3"/>
+        <w:pStyle w:val="NormalWeb"/>
         <w:shd w:val="clear" w:color="auto" w:fill="FFFFFF"/>
         <w:spacing w:before="0" w:beforeAutospacing="0" w:after="150" w:afterAutospacing="0"/>
         <w:rPr>
@@ -163,20 +163,20 @@
     </w:p>
     <w:p>
       <w:pPr>
-        <w:pStyle w:val="a3"/>
-        <w:shd w:val="clear" w:color="auto" w:fill="FFFFFF"/>
-        <w:spacing w:before="0" w:beforeAutospacing="0" w:after="150" w:afterAutospacing="0"/>
-        <w:rPr>
-          <w:rFonts w:ascii="Arial" w:hAnsi="Arial" w:cs="Arial"/>
-          <w:color w:val="000000"/>
-          <w:sz w:val="21"/>
-          <w:szCs w:val="21"/>
-        </w:rPr>
-      </w:pPr>
-      <w:r>
-        <w:rPr>
-          <w:rFonts w:ascii="Arial" w:hAnsi="Arial" w:cs="Arial"/>
-          <w:color w:val="000000"/>
+        <w:pStyle w:val="NormalWeb"/>
+        <w:shd w:val="clear" w:color="auto" w:fill="FFFFFF"/>
+        <w:spacing w:before="0" w:beforeAutospacing="0" w:after="150" w:afterAutospacing="0"/>
+        <w:rPr>
+          <w:rFonts w:ascii="Arial" w:hAnsi="Arial" w:cs="Arial"/>
+          <w:color w:val="00B050"/>
+          <w:sz w:val="21"/>
+          <w:szCs w:val="21"/>
+        </w:rPr>
+      </w:pPr>
+      <w:r>
+        <w:rPr>
+          <w:rFonts w:ascii="Arial" w:hAnsi="Arial" w:cs="Arial"/>
+          <w:color w:val="00B050"/>
           <w:sz w:val="21"/>
           <w:szCs w:val="21"/>
         </w:rPr>
@@ -185,108 +185,66 @@
     </w:p>
     <w:p>
       <w:pPr>
-        <w:pStyle w:val="a3"/>
-        <w:shd w:val="clear" w:color="auto" w:fill="FFFFFF"/>
-        <w:spacing w:before="0" w:beforeAutospacing="0" w:after="150" w:afterAutospacing="0"/>
-        <w:rPr>
-          <w:rFonts w:ascii="Arial" w:hAnsi="Arial" w:cs="Arial"/>
-          <w:b/>
-          <w:color w:val="000000"/>
-          <w:sz w:val="21"/>
-          <w:szCs w:val="21"/>
-        </w:rPr>
-      </w:pPr>
-      <w:r>
-        <w:rPr>
-          <w:rFonts w:ascii="Arial" w:hAnsi="Arial" w:cs="Arial"/>
-          <w:b/>
-          <w:color w:val="000000"/>
-          <w:sz w:val="21"/>
-          <w:szCs w:val="21"/>
-        </w:rPr>
-        <w:t xml:space="preserve">2. Часть текста, в котором предложения объединены одной </w:t>
-      </w:r>
-      <w:proofErr w:type="spellStart"/>
-      <w:r>
-        <w:rPr>
-          <w:rFonts w:ascii="Arial" w:hAnsi="Arial" w:cs="Arial"/>
-          <w:b/>
-          <w:color w:val="000000"/>
-          <w:sz w:val="21"/>
-          <w:szCs w:val="21"/>
-        </w:rPr>
-        <w:t>микротемой</w:t>
-      </w:r>
-      <w:proofErr w:type="spellEnd"/>
-      <w:r>
-        <w:rPr>
-          <w:rFonts w:ascii="Arial" w:hAnsi="Arial" w:cs="Arial"/>
-          <w:b/>
-          <w:color w:val="000000"/>
-          <w:sz w:val="21"/>
-          <w:szCs w:val="21"/>
-        </w:rPr>
-        <w:t xml:space="preserve"> называется…</w:t>
-      </w:r>
-    </w:p>
-    <w:p>
-      <w:pPr>
-        <w:pStyle w:val="a3"/>
-        <w:shd w:val="clear" w:color="auto" w:fill="FFFFFF"/>
-        <w:spacing w:before="0" w:beforeAutospacing="0" w:after="150" w:afterAutospacing="0"/>
-        <w:rPr>
-          <w:rFonts w:ascii="Arial" w:hAnsi="Arial" w:cs="Arial"/>
-          <w:color w:val="000000"/>
-          <w:sz w:val="21"/>
-          <w:szCs w:val="21"/>
-        </w:rPr>
-      </w:pPr>
-      <w:r>
-        <w:rPr>
-          <w:rFonts w:ascii="Arial" w:hAnsi="Arial" w:cs="Arial"/>
-          <w:color w:val="000000"/>
-          <w:sz w:val="21"/>
-          <w:szCs w:val="21"/>
-        </w:rPr>
-        <w:t xml:space="preserve">а) </w:t>
-      </w:r>
-      <w:proofErr w:type="spellStart"/>
-      <w:r>
-        <w:rPr>
-          <w:rFonts w:ascii="Arial" w:hAnsi="Arial" w:cs="Arial"/>
-          <w:color w:val="000000"/>
-          <w:sz w:val="21"/>
-          <w:szCs w:val="21"/>
-        </w:rPr>
-        <w:t>подтемой</w:t>
-      </w:r>
-      <w:proofErr w:type="spellEnd"/>
-      <w:r>
-        <w:rPr>
-          <w:rFonts w:ascii="Arial" w:hAnsi="Arial" w:cs="Arial"/>
-          <w:color w:val="000000"/>
-          <w:sz w:val="21"/>
-          <w:szCs w:val="21"/>
-        </w:rPr>
-        <w:t>;</w:t>
-      </w:r>
-    </w:p>
-    <w:p>
-      <w:pPr>
-        <w:pStyle w:val="a3"/>
-        <w:shd w:val="clear" w:color="auto" w:fill="FFFFFF"/>
-        <w:spacing w:before="0" w:beforeAutospacing="0" w:after="150" w:afterAutospacing="0"/>
-        <w:rPr>
-          <w:rFonts w:ascii="Arial" w:hAnsi="Arial" w:cs="Arial"/>
-          <w:color w:val="000000"/>
-          <w:sz w:val="21"/>
-          <w:szCs w:val="21"/>
-        </w:rPr>
-      </w:pPr>
-      <w:r>
-        <w:rPr>
-          <w:rFonts w:ascii="Arial" w:hAnsi="Arial" w:cs="Arial"/>
-          <w:color w:val="000000"/>
+        <w:pStyle w:val="NormalWeb"/>
+        <w:shd w:val="clear" w:color="auto" w:fill="FFFFFF"/>
+        <w:spacing w:before="0" w:beforeAutospacing="0" w:after="150" w:afterAutospacing="0"/>
+        <w:rPr>
+          <w:rFonts w:ascii="Arial" w:hAnsi="Arial" w:cs="Arial"/>
+          <w:b/>
+          <w:color w:val="000000"/>
+          <w:sz w:val="21"/>
+          <w:szCs w:val="21"/>
+        </w:rPr>
+      </w:pPr>
+      <w:r>
+        <w:rPr>
+          <w:rFonts w:ascii="Arial" w:hAnsi="Arial" w:cs="Arial"/>
+          <w:b/>
+          <w:color w:val="000000"/>
+          <w:sz w:val="21"/>
+          <w:szCs w:val="21"/>
+        </w:rPr>
+        <w:t>2. Часть текста, в котором предложения объединены одной микротемой называется…</w:t>
+      </w:r>
+    </w:p>
+    <w:p>
+      <w:pPr>
+        <w:pStyle w:val="NormalWeb"/>
+        <w:shd w:val="clear" w:color="auto" w:fill="FFFFFF"/>
+        <w:spacing w:before="0" w:beforeAutospacing="0" w:after="150" w:afterAutospacing="0"/>
+        <w:rPr>
+          <w:rFonts w:ascii="Arial" w:hAnsi="Arial" w:cs="Arial"/>
+          <w:color w:val="000000" w:themeColor="text1"/>
+          <w:sz w:val="21"/>
+          <w:szCs w:val="21"/>
+        </w:rPr>
+      </w:pPr>
+      <w:r>
+        <w:rPr>
+          <w:rFonts w:ascii="Arial" w:hAnsi="Arial" w:cs="Arial"/>
+          <w:color w:val="000000" w:themeColor="text1"/>
+          <w:sz w:val="21"/>
+          <w:szCs w:val="21"/>
+        </w:rPr>
+        <w:t>а) подтемой;</w:t>
+      </w:r>
+    </w:p>
+    <w:p>
+      <w:pPr>
+        <w:pStyle w:val="NormalWeb"/>
+        <w:shd w:val="clear" w:color="auto" w:fill="FFFFFF"/>
+        <w:spacing w:before="0" w:beforeAutospacing="0" w:after="150" w:afterAutospacing="0"/>
+        <w:rPr>
+          <w:rFonts w:ascii="Arial" w:hAnsi="Arial" w:cs="Arial"/>
+          <w:color w:val="00B050"/>
+          <w:sz w:val="21"/>
+          <w:szCs w:val="21"/>
+        </w:rPr>
+      </w:pPr>
+      <w:r>
+        <w:rPr>
+          <w:rFonts w:ascii="Arial" w:hAnsi="Arial" w:cs="Arial"/>
+          <w:color w:val="00B050"/>
           <w:sz w:val="21"/>
           <w:szCs w:val="21"/>
         </w:rPr>
@@ -295,7 +253,7 @@
     </w:p>
     <w:p>
       <w:pPr>
-        <w:pStyle w:val="a3"/>
+        <w:pStyle w:val="NormalWeb"/>
         <w:shd w:val="clear" w:color="auto" w:fill="FFFFFF"/>
         <w:spacing w:before="0" w:beforeAutospacing="0" w:after="150" w:afterAutospacing="0"/>
         <w:rPr>
@@ -317,7 +275,7 @@
     </w:p>
     <w:p>
       <w:pPr>
-        <w:pStyle w:val="a3"/>
+        <w:pStyle w:val="NormalWeb"/>
         <w:shd w:val="clear" w:color="auto" w:fill="FFFFFF"/>
         <w:spacing w:before="0" w:beforeAutospacing="0" w:after="150" w:afterAutospacing="0"/>
         <w:rPr>
@@ -341,20 +299,20 @@
     </w:p>
     <w:p>
       <w:pPr>
-        <w:pStyle w:val="a3"/>
-        <w:shd w:val="clear" w:color="auto" w:fill="FFFFFF"/>
-        <w:spacing w:before="0" w:beforeAutospacing="0" w:after="150" w:afterAutospacing="0"/>
-        <w:rPr>
-          <w:rFonts w:ascii="Arial" w:hAnsi="Arial" w:cs="Arial"/>
-          <w:color w:val="000000"/>
-          <w:sz w:val="21"/>
-          <w:szCs w:val="21"/>
-        </w:rPr>
-      </w:pPr>
-      <w:r>
-        <w:rPr>
-          <w:rFonts w:ascii="Arial" w:hAnsi="Arial" w:cs="Arial"/>
-          <w:color w:val="000000"/>
+        <w:pStyle w:val="NormalWeb"/>
+        <w:shd w:val="clear" w:color="auto" w:fill="FFFFFF"/>
+        <w:spacing w:before="0" w:beforeAutospacing="0" w:after="150" w:afterAutospacing="0"/>
+        <w:rPr>
+          <w:rFonts w:ascii="Arial" w:hAnsi="Arial" w:cs="Arial"/>
+          <w:color w:val="00B050"/>
+          <w:sz w:val="21"/>
+          <w:szCs w:val="21"/>
+        </w:rPr>
+      </w:pPr>
+      <w:r>
+        <w:rPr>
+          <w:rFonts w:ascii="Arial" w:hAnsi="Arial" w:cs="Arial"/>
+          <w:color w:val="00B050"/>
           <w:sz w:val="21"/>
           <w:szCs w:val="21"/>
         </w:rPr>
@@ -363,7 +321,7 @@
     </w:p>
     <w:p>
       <w:pPr>
-        <w:pStyle w:val="a3"/>
+        <w:pStyle w:val="NormalWeb"/>
         <w:shd w:val="clear" w:color="auto" w:fill="FFFFFF"/>
         <w:spacing w:before="0" w:beforeAutospacing="0" w:after="150" w:afterAutospacing="0"/>
         <w:rPr>
@@ -385,7 +343,7 @@
     </w:p>
     <w:p>
       <w:pPr>
-        <w:pStyle w:val="a3"/>
+        <w:pStyle w:val="NormalWeb"/>
         <w:shd w:val="clear" w:color="auto" w:fill="FFFFFF"/>
         <w:spacing w:before="0" w:beforeAutospacing="0" w:after="150" w:afterAutospacing="0"/>
         <w:rPr>
@@ -407,7 +365,7 @@
     </w:p>
     <w:p>
       <w:pPr>
-        <w:pStyle w:val="a3"/>
+        <w:pStyle w:val="NormalWeb"/>
         <w:shd w:val="clear" w:color="auto" w:fill="FFFFFF"/>
         <w:spacing w:before="0" w:beforeAutospacing="0" w:after="150" w:afterAutospacing="0"/>
         <w:rPr>
@@ -431,7 +389,7 @@
     </w:p>
     <w:p>
       <w:pPr>
-        <w:pStyle w:val="a3"/>
+        <w:pStyle w:val="NormalWeb"/>
         <w:shd w:val="clear" w:color="auto" w:fill="FFFFFF"/>
         <w:spacing w:before="0" w:beforeAutospacing="0" w:after="150" w:afterAutospacing="0"/>
         <w:rPr>
@@ -453,20 +411,20 @@
     </w:p>
     <w:p>
       <w:pPr>
-        <w:pStyle w:val="a3"/>
-        <w:shd w:val="clear" w:color="auto" w:fill="FFFFFF"/>
-        <w:spacing w:before="0" w:beforeAutospacing="0" w:after="150" w:afterAutospacing="0"/>
-        <w:rPr>
-          <w:rFonts w:ascii="Arial" w:hAnsi="Arial" w:cs="Arial"/>
-          <w:color w:val="000000"/>
-          <w:sz w:val="21"/>
-          <w:szCs w:val="21"/>
-        </w:rPr>
-      </w:pPr>
-      <w:r>
-        <w:rPr>
-          <w:rFonts w:ascii="Arial" w:hAnsi="Arial" w:cs="Arial"/>
-          <w:color w:val="000000"/>
+        <w:pStyle w:val="NormalWeb"/>
+        <w:shd w:val="clear" w:color="auto" w:fill="FFFFFF"/>
+        <w:spacing w:before="0" w:beforeAutospacing="0" w:after="150" w:afterAutospacing="0"/>
+        <w:rPr>
+          <w:rFonts w:ascii="Arial" w:hAnsi="Arial" w:cs="Arial"/>
+          <w:color w:val="00B050"/>
+          <w:sz w:val="21"/>
+          <w:szCs w:val="21"/>
+        </w:rPr>
+      </w:pPr>
+      <w:r>
+        <w:rPr>
+          <w:rFonts w:ascii="Arial" w:hAnsi="Arial" w:cs="Arial"/>
+          <w:color w:val="00B050"/>
           <w:sz w:val="21"/>
           <w:szCs w:val="21"/>
         </w:rPr>
@@ -475,7 +433,7 @@
     </w:p>
     <w:p>
       <w:pPr>
-        <w:pStyle w:val="a3"/>
+        <w:pStyle w:val="NormalWeb"/>
         <w:shd w:val="clear" w:color="auto" w:fill="FFFFFF"/>
         <w:spacing w:before="0" w:beforeAutospacing="0" w:after="150" w:afterAutospacing="0"/>
         <w:rPr>
@@ -497,7 +455,7 @@
     </w:p>
     <w:p>
       <w:pPr>
-        <w:pStyle w:val="a3"/>
+        <w:pStyle w:val="NormalWeb"/>
         <w:shd w:val="clear" w:color="auto" w:fill="FFFFFF"/>
         <w:spacing w:before="0" w:beforeAutospacing="0" w:after="150" w:afterAutospacing="0"/>
         <w:rPr>
@@ -521,20 +479,20 @@
     </w:p>
     <w:p>
       <w:pPr>
-        <w:pStyle w:val="a3"/>
-        <w:shd w:val="clear" w:color="auto" w:fill="FFFFFF"/>
-        <w:spacing w:before="0" w:beforeAutospacing="0" w:after="150" w:afterAutospacing="0"/>
-        <w:rPr>
-          <w:rFonts w:ascii="Arial" w:hAnsi="Arial" w:cs="Arial"/>
-          <w:color w:val="000000"/>
-          <w:sz w:val="21"/>
-          <w:szCs w:val="21"/>
-        </w:rPr>
-      </w:pPr>
-      <w:r>
-        <w:rPr>
-          <w:rFonts w:ascii="Arial" w:hAnsi="Arial" w:cs="Arial"/>
-          <w:color w:val="000000"/>
+        <w:pStyle w:val="NormalWeb"/>
+        <w:shd w:val="clear" w:color="auto" w:fill="FFFFFF"/>
+        <w:spacing w:before="0" w:beforeAutospacing="0" w:after="150" w:afterAutospacing="0"/>
+        <w:rPr>
+          <w:rFonts w:ascii="Arial" w:hAnsi="Arial" w:cs="Arial"/>
+          <w:color w:val="00B050"/>
+          <w:sz w:val="21"/>
+          <w:szCs w:val="21"/>
+        </w:rPr>
+      </w:pPr>
+      <w:r>
+        <w:rPr>
+          <w:rFonts w:ascii="Arial" w:hAnsi="Arial" w:cs="Arial"/>
+          <w:color w:val="00B050"/>
           <w:sz w:val="21"/>
           <w:szCs w:val="21"/>
         </w:rPr>
@@ -543,7 +501,7 @@
     </w:p>
     <w:p>
       <w:pPr>
-        <w:pStyle w:val="a3"/>
+        <w:pStyle w:val="NormalWeb"/>
         <w:shd w:val="clear" w:color="auto" w:fill="FFFFFF"/>
         <w:spacing w:before="0" w:beforeAutospacing="0" w:after="150" w:afterAutospacing="0"/>
         <w:rPr>
@@ -565,7 +523,7 @@
     </w:p>
     <w:p>
       <w:pPr>
-        <w:pStyle w:val="a3"/>
+        <w:pStyle w:val="NormalWeb"/>
         <w:shd w:val="clear" w:color="auto" w:fill="FFFFFF"/>
         <w:spacing w:before="0" w:beforeAutospacing="0" w:after="150" w:afterAutospacing="0"/>
         <w:rPr>
@@ -587,7 +545,7 @@
     </w:p>
     <w:p>
       <w:pPr>
-        <w:pStyle w:val="a3"/>
+        <w:pStyle w:val="NormalWeb"/>
         <w:shd w:val="clear" w:color="auto" w:fill="FFFFFF"/>
         <w:spacing w:before="0" w:beforeAutospacing="0" w:after="150" w:afterAutospacing="0"/>
         <w:rPr>
@@ -611,7 +569,7 @@
     </w:p>
     <w:p>
       <w:pPr>
-        <w:pStyle w:val="a3"/>
+        <w:pStyle w:val="NormalWeb"/>
         <w:shd w:val="clear" w:color="auto" w:fill="FFFFFF"/>
         <w:spacing w:before="0" w:beforeAutospacing="0" w:after="150" w:afterAutospacing="0"/>
         <w:rPr>
@@ -633,7 +591,7 @@
     </w:p>
     <w:p>
       <w:pPr>
-        <w:pStyle w:val="a3"/>
+        <w:pStyle w:val="NormalWeb"/>
         <w:shd w:val="clear" w:color="auto" w:fill="FFFFFF"/>
         <w:spacing w:before="0" w:beforeAutospacing="0" w:after="150" w:afterAutospacing="0"/>
         <w:rPr>
@@ -655,20 +613,20 @@
     </w:p>
     <w:p>
       <w:pPr>
-        <w:pStyle w:val="a3"/>
-        <w:shd w:val="clear" w:color="auto" w:fill="FFFFFF"/>
-        <w:spacing w:before="0" w:beforeAutospacing="0" w:after="150" w:afterAutospacing="0"/>
-        <w:rPr>
-          <w:rFonts w:ascii="Arial" w:hAnsi="Arial" w:cs="Arial"/>
-          <w:color w:val="000000"/>
-          <w:sz w:val="21"/>
-          <w:szCs w:val="21"/>
-        </w:rPr>
-      </w:pPr>
-      <w:r>
-        <w:rPr>
-          <w:rFonts w:ascii="Arial" w:hAnsi="Arial" w:cs="Arial"/>
-          <w:color w:val="000000"/>
+        <w:pStyle w:val="NormalWeb"/>
+        <w:shd w:val="clear" w:color="auto" w:fill="FFFFFF"/>
+        <w:spacing w:before="0" w:beforeAutospacing="0" w:after="150" w:afterAutospacing="0"/>
+        <w:rPr>
+          <w:rFonts w:ascii="Arial" w:hAnsi="Arial" w:cs="Arial"/>
+          <w:color w:val="00B050"/>
+          <w:sz w:val="21"/>
+          <w:szCs w:val="21"/>
+        </w:rPr>
+      </w:pPr>
+      <w:r>
+        <w:rPr>
+          <w:rFonts w:ascii="Arial" w:hAnsi="Arial" w:cs="Arial"/>
+          <w:color w:val="00B050"/>
           <w:sz w:val="21"/>
           <w:szCs w:val="21"/>
         </w:rPr>
@@ -677,7 +635,7 @@
     </w:p>
     <w:p>
       <w:pPr>
-        <w:pStyle w:val="a3"/>
+        <w:pStyle w:val="NormalWeb"/>
         <w:shd w:val="clear" w:color="auto" w:fill="FFFFFF"/>
         <w:spacing w:before="0" w:beforeAutospacing="0" w:after="150" w:afterAutospacing="0"/>
         <w:rPr>
@@ -701,7 +659,7 @@
     </w:p>
     <w:p>
       <w:pPr>
-        <w:pStyle w:val="a3"/>
+        <w:pStyle w:val="NormalWeb"/>
         <w:shd w:val="clear" w:color="auto" w:fill="FFFFFF"/>
         <w:spacing w:before="0" w:beforeAutospacing="0" w:after="150" w:afterAutospacing="0"/>
         <w:rPr>
@@ -723,20 +681,20 @@
     </w:p>
     <w:p>
       <w:pPr>
-        <w:pStyle w:val="a3"/>
-        <w:shd w:val="clear" w:color="auto" w:fill="FFFFFF"/>
-        <w:spacing w:before="0" w:beforeAutospacing="0" w:after="150" w:afterAutospacing="0"/>
-        <w:rPr>
-          <w:rFonts w:ascii="Arial" w:hAnsi="Arial" w:cs="Arial"/>
-          <w:color w:val="000000"/>
-          <w:sz w:val="21"/>
-          <w:szCs w:val="21"/>
-        </w:rPr>
-      </w:pPr>
-      <w:r>
-        <w:rPr>
-          <w:rFonts w:ascii="Arial" w:hAnsi="Arial" w:cs="Arial"/>
-          <w:color w:val="000000"/>
+        <w:pStyle w:val="NormalWeb"/>
+        <w:shd w:val="clear" w:color="auto" w:fill="FFFFFF"/>
+        <w:spacing w:before="0" w:beforeAutospacing="0" w:after="150" w:afterAutospacing="0"/>
+        <w:rPr>
+          <w:rFonts w:ascii="Arial" w:hAnsi="Arial" w:cs="Arial"/>
+          <w:color w:val="00B050"/>
+          <w:sz w:val="21"/>
+          <w:szCs w:val="21"/>
+        </w:rPr>
+      </w:pPr>
+      <w:r>
+        <w:rPr>
+          <w:rFonts w:ascii="Arial" w:hAnsi="Arial" w:cs="Arial"/>
+          <w:color w:val="00B050"/>
           <w:sz w:val="21"/>
           <w:szCs w:val="21"/>
         </w:rPr>
@@ -745,7 +703,7 @@
     </w:p>
     <w:p>
       <w:pPr>
-        <w:pStyle w:val="a3"/>
+        <w:pStyle w:val="NormalWeb"/>
         <w:shd w:val="clear" w:color="auto" w:fill="FFFFFF"/>
         <w:spacing w:before="0" w:beforeAutospacing="0" w:after="150" w:afterAutospacing="0"/>
         <w:rPr>
@@ -767,7 +725,7 @@
     </w:p>
     <w:p>
       <w:pPr>
-        <w:pStyle w:val="a3"/>
+        <w:pStyle w:val="NormalWeb"/>
         <w:shd w:val="clear" w:color="auto" w:fill="FFFFFF"/>
         <w:spacing w:before="0" w:beforeAutospacing="0" w:after="150" w:afterAutospacing="0"/>
         <w:rPr>
@@ -790,7 +748,7 @@
     </w:p>
     <w:p>
       <w:pPr>
-        <w:pStyle w:val="a3"/>
+        <w:pStyle w:val="NormalWeb"/>
         <w:shd w:val="clear" w:color="auto" w:fill="FFFFFF"/>
         <w:spacing w:before="0" w:beforeAutospacing="0" w:after="150" w:afterAutospacing="0"/>
         <w:rPr>
@@ -812,7 +770,7 @@
     </w:p>
     <w:p>
       <w:pPr>
-        <w:pStyle w:val="a3"/>
+        <w:pStyle w:val="NormalWeb"/>
         <w:shd w:val="clear" w:color="auto" w:fill="FFFFFF"/>
         <w:spacing w:before="0" w:beforeAutospacing="0" w:after="150" w:afterAutospacing="0"/>
         <w:rPr>
@@ -834,7 +792,7 @@
     </w:p>
     <w:p>
       <w:pPr>
-        <w:pStyle w:val="a3"/>
+        <w:pStyle w:val="NormalWeb"/>
         <w:shd w:val="clear" w:color="auto" w:fill="FFFFFF"/>
         <w:spacing w:before="0" w:beforeAutospacing="0" w:after="150" w:afterAutospacing="0"/>
         <w:rPr>
@@ -856,20 +814,20 @@
     </w:p>
     <w:p>
       <w:pPr>
-        <w:pStyle w:val="a3"/>
-        <w:shd w:val="clear" w:color="auto" w:fill="FFFFFF"/>
-        <w:spacing w:before="0" w:beforeAutospacing="0" w:after="150" w:afterAutospacing="0"/>
-        <w:rPr>
-          <w:rFonts w:ascii="Arial" w:hAnsi="Arial" w:cs="Arial"/>
-          <w:color w:val="000000"/>
-          <w:sz w:val="21"/>
-          <w:szCs w:val="21"/>
-        </w:rPr>
-      </w:pPr>
-      <w:r>
-        <w:rPr>
-          <w:rFonts w:ascii="Arial" w:hAnsi="Arial" w:cs="Arial"/>
-          <w:color w:val="000000"/>
+        <w:pStyle w:val="NormalWeb"/>
+        <w:shd w:val="clear" w:color="auto" w:fill="FFFFFF"/>
+        <w:spacing w:before="0" w:beforeAutospacing="0" w:after="150" w:afterAutospacing="0"/>
+        <w:rPr>
+          <w:rFonts w:ascii="Arial" w:hAnsi="Arial" w:cs="Arial"/>
+          <w:color w:val="00B050"/>
+          <w:sz w:val="21"/>
+          <w:szCs w:val="21"/>
+        </w:rPr>
+      </w:pPr>
+      <w:r>
+        <w:rPr>
+          <w:rFonts w:ascii="Arial" w:hAnsi="Arial" w:cs="Arial"/>
+          <w:color w:val="00B050"/>
           <w:sz w:val="21"/>
           <w:szCs w:val="21"/>
         </w:rPr>
@@ -879,7 +837,7 @@
     </w:p>
     <w:p>
       <w:pPr>
-        <w:pStyle w:val="a3"/>
+        <w:pStyle w:val="NormalWeb"/>
         <w:shd w:val="clear" w:color="auto" w:fill="FFFFFF"/>
         <w:spacing w:before="0" w:beforeAutospacing="0" w:after="150" w:afterAutospacing="0"/>
         <w:rPr>
@@ -901,7 +859,7 @@
     </w:p>
     <w:p>
       <w:pPr>
-        <w:pStyle w:val="a3"/>
+        <w:pStyle w:val="NormalWeb"/>
         <w:shd w:val="clear" w:color="auto" w:fill="FFFFFF"/>
         <w:spacing w:before="0" w:beforeAutospacing="0" w:after="150" w:afterAutospacing="0"/>
         <w:rPr>
@@ -925,7 +883,7 @@
     </w:p>
     <w:p>
       <w:pPr>
-        <w:pStyle w:val="a3"/>
+        <w:pStyle w:val="NormalWeb"/>
         <w:shd w:val="clear" w:color="auto" w:fill="FFFFFF"/>
         <w:spacing w:before="0" w:beforeAutospacing="0" w:after="150" w:afterAutospacing="0"/>
         <w:rPr>
@@ -947,20 +905,20 @@
     </w:p>
     <w:p>
       <w:pPr>
-        <w:pStyle w:val="a3"/>
-        <w:shd w:val="clear" w:color="auto" w:fill="FFFFFF"/>
-        <w:spacing w:before="0" w:beforeAutospacing="0" w:after="150" w:afterAutospacing="0"/>
-        <w:rPr>
-          <w:rFonts w:ascii="Arial" w:hAnsi="Arial" w:cs="Arial"/>
-          <w:color w:val="000000"/>
-          <w:sz w:val="21"/>
-          <w:szCs w:val="21"/>
-        </w:rPr>
-      </w:pPr>
-      <w:r>
-        <w:rPr>
-          <w:rFonts w:ascii="Arial" w:hAnsi="Arial" w:cs="Arial"/>
-          <w:color w:val="000000"/>
+        <w:pStyle w:val="NormalWeb"/>
+        <w:shd w:val="clear" w:color="auto" w:fill="FFFFFF"/>
+        <w:spacing w:before="0" w:beforeAutospacing="0" w:after="150" w:afterAutospacing="0"/>
+        <w:rPr>
+          <w:rFonts w:ascii="Arial" w:hAnsi="Arial" w:cs="Arial"/>
+          <w:color w:val="00B050"/>
+          <w:sz w:val="21"/>
+          <w:szCs w:val="21"/>
+        </w:rPr>
+      </w:pPr>
+      <w:r>
+        <w:rPr>
+          <w:rFonts w:ascii="Arial" w:hAnsi="Arial" w:cs="Arial"/>
+          <w:color w:val="00B050"/>
           <w:sz w:val="21"/>
           <w:szCs w:val="21"/>
         </w:rPr>
@@ -969,7 +927,7 @@
     </w:p>
     <w:p>
       <w:pPr>
-        <w:pStyle w:val="a3"/>
+        <w:pStyle w:val="NormalWeb"/>
         <w:shd w:val="clear" w:color="auto" w:fill="FFFFFF"/>
         <w:spacing w:before="0" w:beforeAutospacing="0" w:after="150" w:afterAutospacing="0"/>
         <w:rPr>
@@ -991,7 +949,7 @@
     </w:p>
     <w:p>
       <w:pPr>
-        <w:pStyle w:val="a3"/>
+        <w:pStyle w:val="NormalWeb"/>
         <w:shd w:val="clear" w:color="auto" w:fill="FFFFFF"/>
         <w:spacing w:before="0" w:beforeAutospacing="0" w:after="150" w:afterAutospacing="0"/>
         <w:rPr>
@@ -1013,7 +971,7 @@
     </w:p>
     <w:p>
       <w:pPr>
-        <w:pStyle w:val="a3"/>
+        <w:pStyle w:val="NormalWeb"/>
         <w:shd w:val="clear" w:color="auto" w:fill="FFFFFF"/>
         <w:spacing w:before="0" w:beforeAutospacing="0" w:after="150" w:afterAutospacing="0"/>
         <w:rPr>
@@ -1035,7 +993,7 @@
     </w:p>
     <w:p>
       <w:pPr>
-        <w:pStyle w:val="a3"/>
+        <w:pStyle w:val="NormalWeb"/>
         <w:shd w:val="clear" w:color="auto" w:fill="FFFFFF"/>
         <w:spacing w:before="0" w:beforeAutospacing="0" w:after="150" w:afterAutospacing="0"/>
         <w:rPr>
@@ -1059,7 +1017,7 @@
     </w:p>
     <w:p>
       <w:pPr>
-        <w:pStyle w:val="a3"/>
+        <w:pStyle w:val="NormalWeb"/>
         <w:shd w:val="clear" w:color="auto" w:fill="FFFFFF"/>
         <w:spacing w:before="0" w:beforeAutospacing="0" w:after="150" w:afterAutospacing="0"/>
         <w:rPr>
@@ -1081,7 +1039,7 @@
     </w:p>
     <w:p>
       <w:pPr>
-        <w:pStyle w:val="a3"/>
+        <w:pStyle w:val="NormalWeb"/>
         <w:shd w:val="clear" w:color="auto" w:fill="FFFFFF"/>
         <w:spacing w:before="0" w:beforeAutospacing="0" w:after="150" w:afterAutospacing="0"/>
         <w:rPr>
@@ -1107,12 +1065,75 @@
           <w:sz w:val="21"/>
           <w:szCs w:val="21"/>
         </w:rPr>
-        <w:t>__________________________________________________________________________________________________________________________________________________________________________________________________________________________________________________________________________________________________________________________________________________________________________________________________________</w:t>
-      </w:r>
-    </w:p>
-    <w:p>
-      <w:pPr>
-        <w:pStyle w:val="a3"/>
+        <w:t xml:space="preserve"> Этот текст относится к </w:t>
+      </w:r>
+      <w:r>
+        <w:rPr>
+          <w:rFonts w:ascii="Arial" w:hAnsi="Arial" w:cs="Arial"/>
+          <w:color w:val="000000"/>
+          <w:sz w:val="21"/>
+          <w:szCs w:val="21"/>
+        </w:rPr>
+        <w:t>научн</w:t>
+      </w:r>
+      <w:r>
+        <w:rPr>
+          <w:rFonts w:ascii="Arial" w:hAnsi="Arial" w:cs="Arial"/>
+          <w:color w:val="000000"/>
+          <w:sz w:val="21"/>
+          <w:szCs w:val="21"/>
+        </w:rPr>
+        <w:t>ому</w:t>
+      </w:r>
+      <w:r>
+        <w:rPr>
+          <w:rFonts w:ascii="Arial" w:hAnsi="Arial" w:cs="Arial"/>
+          <w:color w:val="000000"/>
+          <w:sz w:val="21"/>
+          <w:szCs w:val="21"/>
+        </w:rPr>
+        <w:t>(?)</w:t>
+      </w:r>
+      <w:r>
+        <w:rPr>
+          <w:rFonts w:ascii="Arial" w:hAnsi="Arial" w:cs="Arial"/>
+          <w:color w:val="000000"/>
+          <w:sz w:val="21"/>
+          <w:szCs w:val="21"/>
+        </w:rPr>
+        <w:t xml:space="preserve"> стилю</w:t>
+      </w:r>
+      <w:r>
+        <w:rPr>
+          <w:rFonts w:ascii="Arial" w:hAnsi="Arial" w:cs="Arial"/>
+          <w:color w:val="000000"/>
+          <w:sz w:val="21"/>
+          <w:szCs w:val="21"/>
+        </w:rPr>
+        <w:t>. ...</w:t>
+      </w:r>
+      <w:r>
+        <w:rPr>
+          <w:rFonts w:ascii="Arial" w:hAnsi="Arial" w:cs="Arial"/>
+          <w:color w:val="000000"/>
+          <w:sz w:val="21"/>
+          <w:szCs w:val="21"/>
+        </w:rPr>
+        <w:t xml:space="preserve"> </w:t>
+      </w:r>
+      <w:r>
+        <w:rPr>
+          <w:rFonts w:ascii="Arial" w:hAnsi="Arial" w:cs="Arial"/>
+          <w:color w:val="000000"/>
+          <w:sz w:val="21"/>
+          <w:szCs w:val="21"/>
+        </w:rPr>
+        <w:t>________________________________________________________________________________________________________________________________________________________________________________________________________________________________________________________________________________________________________________________________________________________________________________________________</w:t>
+      </w:r>
+    </w:p>
+    <w:p>
+      <w:pPr>
+        <w:pStyle w:val="NormalWeb"/>
         <w:shd w:val="clear" w:color="auto" w:fill="FFFFFF"/>
         <w:spacing w:before="0" w:beforeAutospacing="0" w:after="150" w:afterAutospacing="0"/>
         <w:rPr>
@@ -1179,51 +1200,7 @@
           <w:szCs w:val="21"/>
           <w:lang w:eastAsia="ru-RU"/>
         </w:rPr>
-        <w:t xml:space="preserve">Россия не только государство… Она – </w:t>
-      </w:r>
-      <w:proofErr w:type="spellStart"/>
-      <w:r>
-        <w:rPr>
-          <w:rFonts w:ascii="Helvetica" w:eastAsia="Times New Roman" w:hAnsi="Helvetica" w:cs="Helvetica"/>
-          <w:color w:val="333333"/>
-          <w:sz w:val="21"/>
-          <w:szCs w:val="21"/>
-          <w:lang w:eastAsia="ru-RU"/>
-        </w:rPr>
-        <w:t>сверхгосударство</w:t>
-      </w:r>
-      <w:proofErr w:type="spellEnd"/>
-      <w:r>
-        <w:rPr>
-          <w:rFonts w:ascii="Helvetica" w:eastAsia="Times New Roman" w:hAnsi="Helvetica" w:cs="Helvetica"/>
-          <w:color w:val="333333"/>
-          <w:sz w:val="21"/>
-          <w:szCs w:val="21"/>
-          <w:lang w:eastAsia="ru-RU"/>
-        </w:rPr>
-        <w:t xml:space="preserve">, океан, стихия, которая ещё не оформилась, не </w:t>
-      </w:r>
-      <w:proofErr w:type="spellStart"/>
-      <w:r>
-        <w:rPr>
-          <w:rFonts w:ascii="Helvetica" w:eastAsia="Times New Roman" w:hAnsi="Helvetica" w:cs="Helvetica"/>
-          <w:color w:val="333333"/>
-          <w:sz w:val="21"/>
-          <w:szCs w:val="21"/>
-          <w:lang w:eastAsia="ru-RU"/>
-        </w:rPr>
-        <w:t>влегла</w:t>
-      </w:r>
-      <w:proofErr w:type="spellEnd"/>
-      <w:r>
-        <w:rPr>
-          <w:rFonts w:ascii="Helvetica" w:eastAsia="Times New Roman" w:hAnsi="Helvetica" w:cs="Helvetica"/>
-          <w:color w:val="333333"/>
-          <w:sz w:val="21"/>
-          <w:szCs w:val="21"/>
-          <w:lang w:eastAsia="ru-RU"/>
-        </w:rPr>
-        <w:t xml:space="preserve"> в свои, предназначенные ей берега. Не засверкала ещё в отточенных и огранённых понятиях, в своём своеобразии, как начинает в бриллианте сверкать сырой алмаз. Она вся ещё в предчувствиях, в брожениях, в бесконечных желаниях и бесконечных органических возможностях.</w:t>
+        <w:t>Россия не только государство… Она – сверхгосударство, океан, стихия, которая ещё не оформилась, не влегла в свои, предназначенные ей берега. Не засверкала ещё в отточенных и огранённых понятиях, в своём своеобразии, как начинает в бриллианте сверкать сырой алмаз. Она вся ещё в предчувствиях, в брожениях, в бесконечных желаниях и бесконечных органических возможностях.</w:t>
       </w:r>
     </w:p>
     <w:p>
@@ -1425,29 +1402,7 @@
           <w:szCs w:val="21"/>
           <w:lang w:eastAsia="ru-RU"/>
         </w:rPr>
-        <w:t xml:space="preserve">Какова композиция текста (количество смысловых частей, </w:t>
-      </w:r>
-      <w:proofErr w:type="spellStart"/>
-      <w:r>
-        <w:rPr>
-          <w:rFonts w:ascii="Helvetica" w:eastAsia="Times New Roman" w:hAnsi="Helvetica" w:cs="Helvetica"/>
-          <w:color w:val="333333"/>
-          <w:sz w:val="21"/>
-          <w:szCs w:val="21"/>
-          <w:lang w:eastAsia="ru-RU"/>
-        </w:rPr>
-        <w:t>микротемы</w:t>
-      </w:r>
-      <w:proofErr w:type="spellEnd"/>
-      <w:r>
-        <w:rPr>
-          <w:rFonts w:ascii="Helvetica" w:eastAsia="Times New Roman" w:hAnsi="Helvetica" w:cs="Helvetica"/>
-          <w:color w:val="333333"/>
-          <w:sz w:val="21"/>
-          <w:szCs w:val="21"/>
-          <w:lang w:eastAsia="ru-RU"/>
-        </w:rPr>
-        <w:t xml:space="preserve"> этих частей)?</w:t>
+        <w:t>Какова композиция текста (количество смысловых частей, микротемы этих частей)?</w:t>
       </w:r>
     </w:p>
     <w:p>
@@ -1568,18 +1523,7 @@
           <w:lang w:eastAsia="ru-RU"/>
         </w:rPr>
         <w:lastRenderedPageBreak/>
-        <w:t xml:space="preserve">С </w:t>
-      </w:r>
-      <w:proofErr w:type="gramStart"/>
-      <w:r>
-        <w:rPr>
-          <w:rFonts w:ascii="Helvetica" w:eastAsia="Times New Roman" w:hAnsi="Helvetica" w:cs="Helvetica"/>
-          <w:color w:val="333333"/>
-          <w:sz w:val="21"/>
-          <w:szCs w:val="21"/>
-          <w:lang w:eastAsia="ru-RU"/>
-        </w:rPr>
-        <w:t>помощ</w:t>
+        <w:t>С помощ</w:t>
       </w:r>
       <w:r>
         <w:rPr>
@@ -1599,18 +1543,7 @@
           <w:szCs w:val="21"/>
           <w:lang w:eastAsia="ru-RU"/>
         </w:rPr>
-        <w:t>ю</w:t>
-      </w:r>
-      <w:proofErr w:type="gramEnd"/>
-      <w:r>
-        <w:rPr>
-          <w:rFonts w:ascii="Helvetica" w:eastAsia="Times New Roman" w:hAnsi="Helvetica" w:cs="Helvetica"/>
-          <w:color w:val="333333"/>
-          <w:sz w:val="21"/>
-          <w:szCs w:val="21"/>
-          <w:lang w:eastAsia="ru-RU"/>
-        </w:rPr>
-        <w:t xml:space="preserve"> каких средств осуществляется связь между предложениями в тексте (лексических и грамматических)? </w:t>
+        <w:t>ю каких средств осуществляется связь между предложениями в тексте (лексических и грамматических)? </w:t>
       </w:r>
       <w:r>
         <w:rPr>
@@ -1802,7 +1735,7 @@
     </w:p>
     <w:p>
       <w:pPr>
-        <w:pStyle w:val="a4"/>
+        <w:pStyle w:val="ListParagraph"/>
         <w:numPr>
           <w:ilvl w:val="0"/>
           <w:numId w:val="1"/>
@@ -1830,7 +1763,7 @@
     </w:p>
     <w:p>
       <w:pPr>
-        <w:pStyle w:val="a4"/>
+        <w:pStyle w:val="ListParagraph"/>
         <w:shd w:val="clear" w:color="auto" w:fill="FFFFFF"/>
         <w:spacing w:after="135" w:line="240" w:lineRule="auto"/>
         <w:rPr>
@@ -1864,7 +1797,7 @@
     </w:p>
     <w:p>
       <w:pPr>
-        <w:pStyle w:val="a4"/>
+        <w:pStyle w:val="ListParagraph"/>
         <w:numPr>
           <w:ilvl w:val="0"/>
           <w:numId w:val="1"/>
@@ -2045,6 +1978,15 @@
           <w:lang w:eastAsia="ru-RU"/>
         </w:rPr>
         <w:br/>
+      </w:r>
+      <w:r>
+        <w:rPr>
+          <w:rFonts w:ascii="Helvetica" w:eastAsia="Times New Roman" w:hAnsi="Helvetica" w:cs="Helvetica"/>
+          <w:color w:val="00B050"/>
+          <w:sz w:val="21"/>
+          <w:szCs w:val="21"/>
+          <w:lang w:eastAsia="ru-RU"/>
+        </w:rPr>
         <w:t>в) художественный.</w:t>
       </w:r>
     </w:p>
@@ -2118,6 +2060,15 @@
           <w:lang w:eastAsia="ru-RU"/>
         </w:rPr>
         <w:br/>
+      </w:r>
+      <w:r>
+        <w:rPr>
+          <w:rFonts w:ascii="Helvetica" w:eastAsia="Times New Roman" w:hAnsi="Helvetica" w:cs="Helvetica"/>
+          <w:color w:val="00B050"/>
+          <w:sz w:val="21"/>
+          <w:szCs w:val="21"/>
+          <w:lang w:eastAsia="ru-RU"/>
+        </w:rPr>
         <w:t>в) цепная и параллельная.</w:t>
       </w:r>
     </w:p>
@@ -2129,7 +2080,7 @@
         <w:rPr>
           <w:rFonts w:ascii="Helvetica" w:eastAsia="Times New Roman" w:hAnsi="Helvetica" w:cs="Helvetica"/>
           <w:b/>
-          <w:color w:val="333333"/>
+          <w:color w:val="00B050"/>
           <w:sz w:val="21"/>
           <w:szCs w:val="21"/>
           <w:lang w:eastAsia="ru-RU"/>
@@ -2188,12 +2139,21 @@
           <w:lang w:eastAsia="ru-RU"/>
         </w:rPr>
         <w:br/>
+      </w:r>
+      <w:r>
+        <w:rPr>
+          <w:rFonts w:ascii="Helvetica" w:eastAsia="Times New Roman" w:hAnsi="Helvetica" w:cs="Helvetica"/>
+          <w:color w:val="00B050"/>
+          <w:sz w:val="21"/>
+          <w:szCs w:val="21"/>
+          <w:lang w:eastAsia="ru-RU"/>
+        </w:rPr>
         <w:t>б) союз, указательное местоимение, наречие</w:t>
       </w:r>
       <w:r>
         <w:rPr>
           <w:rFonts w:ascii="Helvetica" w:eastAsia="Times New Roman" w:hAnsi="Helvetica" w:cs="Helvetica"/>
-          <w:color w:val="333333"/>
+          <w:color w:val="00B050"/>
           <w:sz w:val="21"/>
           <w:szCs w:val="21"/>
           <w:lang w:eastAsia="ru-RU"/>
@@ -2239,8 +2199,6 @@
           <w:lang w:eastAsia="ru-RU"/>
         </w:rPr>
       </w:pPr>
-      <w:bookmarkStart w:id="0" w:name="_GoBack"/>
-      <w:bookmarkEnd w:id="0"/>
     </w:p>
     <w:sectPr>
       <w:pgSz w:w="11906" w:h="16838"/>
@@ -2253,8 +2211,8 @@
 </file>
 
 <file path=word/numbering.xml><?xml version="1.0" encoding="utf-8"?>
-<w:numbering xmlns:wpc="http://schemas.microsoft.com/office/word/2010/wordprocessingCanvas" xmlns:mc="http://schemas.openxmlformats.org/markup-compatibility/2006" xmlns:o="urn:schemas-microsoft-com:office:office" xmlns:r="http://schemas.openxmlformats.org/officeDocument/2006/relationships" xmlns:m="http://schemas.openxmlformats.org/officeDocument/2006/math" xmlns:v="urn:schemas-microsoft-com:vml" xmlns:wp14="http://schemas.microsoft.com/office/word/2010/wordprocessingDrawing" xmlns:wp="http://schemas.openxmlformats.org/drawingml/2006/wordprocessingDrawing" xmlns:w10="urn:schemas-microsoft-com:office:word" xmlns:w="http://schemas.openxmlformats.org/wordprocessingml/2006/main" xmlns:w14="http://schemas.microsoft.com/office/word/2010/wordml" xmlns:wpg="http://schemas.microsoft.com/office/word/2010/wordprocessingGroup" xmlns:wpi="http://schemas.microsoft.com/office/word/2010/wordprocessingInk" xmlns:wne="http://schemas.microsoft.com/office/word/2006/wordml" xmlns:wps="http://schemas.microsoft.com/office/word/2010/wordprocessingShape" mc:Ignorable="w14 wp14">
-  <w:abstractNum w:abstractNumId="0">
+<w:numbering xmlns:wpc="http://schemas.microsoft.com/office/word/2010/wordprocessingCanvas" xmlns:cx="http://schemas.microsoft.com/office/drawing/2014/chartex" xmlns:cx1="http://schemas.microsoft.com/office/drawing/2015/9/8/chartex" xmlns:cx2="http://schemas.microsoft.com/office/drawing/2015/10/21/chartex" xmlns:cx3="http://schemas.microsoft.com/office/drawing/2016/5/9/chartex" xmlns:cx4="http://schemas.microsoft.com/office/drawing/2016/5/10/chartex" xmlns:cx5="http://schemas.microsoft.com/office/drawing/2016/5/11/chartex" xmlns:cx6="http://schemas.microsoft.com/office/drawing/2016/5/12/chartex" xmlns:cx7="http://schemas.microsoft.com/office/drawing/2016/5/13/chartex" xmlns:cx8="http://schemas.microsoft.com/office/drawing/2016/5/14/chartex" xmlns:mc="http://schemas.openxmlformats.org/markup-compatibility/2006" xmlns:aink="http://schemas.microsoft.com/office/drawing/2016/ink" xmlns:am3d="http://schemas.microsoft.com/office/drawing/2017/model3d" xmlns:o="urn:schemas-microsoft-com:office:office" xmlns:r="http://schemas.openxmlformats.org/officeDocument/2006/relationships" xmlns:m="http://schemas.openxmlformats.org/officeDocument/2006/math" xmlns:v="urn:schemas-microsoft-com:vml" xmlns:wp14="http://schemas.microsoft.com/office/word/2010/wordprocessingDrawing" xmlns:wp="http://schemas.openxmlformats.org/drawingml/2006/wordprocessingDrawing" xmlns:w10="urn:schemas-microsoft-com:office:word" xmlns:w="http://schemas.openxmlformats.org/wordprocessingml/2006/main" xmlns:w14="http://schemas.microsoft.com/office/word/2010/wordml" xmlns:w15="http://schemas.microsoft.com/office/word/2012/wordml" xmlns:w16cex="http://schemas.microsoft.com/office/word/2018/wordml/cex" xmlns:w16cid="http://schemas.microsoft.com/office/word/2016/wordml/cid" xmlns:w16="http://schemas.microsoft.com/office/word/2018/wordml" xmlns:w16sdtdh="http://schemas.microsoft.com/office/word/2020/wordml/sdtdatahash" xmlns:w16se="http://schemas.microsoft.com/office/word/2015/wordml/symex" xmlns:wpg="http://schemas.microsoft.com/office/word/2010/wordprocessingGroup" xmlns:wpi="http://schemas.microsoft.com/office/word/2010/wordprocessingInk" xmlns:wne="http://schemas.microsoft.com/office/word/2006/wordml" xmlns:wps="http://schemas.microsoft.com/office/word/2010/wordprocessingShape" mc:Ignorable="w14 w15 w16se w16cid w16 w16cex w16sdtdh wp14">
+  <w:abstractNum w:abstractNumId="0" w15:restartNumberingAfterBreak="0">
     <w:nsid w:val="3CF37FAA"/>
     <w:multiLevelType w:val="multilevel"/>
     <w:tmpl w:val="FD0685CE"/>
@@ -2367,7 +2325,7 @@
       </w:pPr>
     </w:lvl>
   </w:abstractNum>
-  <w:abstractNum w:abstractNumId="1">
+  <w:abstractNum w:abstractNumId="1" w15:restartNumberingAfterBreak="0">
     <w:nsid w:val="40AA0ADE"/>
     <w:multiLevelType w:val="multilevel"/>
     <w:tmpl w:val="34CA789C"/>
@@ -2480,7 +2438,7 @@
       </w:pPr>
     </w:lvl>
   </w:abstractNum>
-  <w:abstractNum w:abstractNumId="2">
+  <w:abstractNum w:abstractNumId="2" w15:restartNumberingAfterBreak="0">
     <w:nsid w:val="49730943"/>
     <w:multiLevelType w:val="multilevel"/>
     <w:tmpl w:val="1EA4C4C2"/>
@@ -2593,7 +2551,7 @@
       </w:pPr>
     </w:lvl>
   </w:abstractNum>
-  <w:abstractNum w:abstractNumId="3">
+  <w:abstractNum w:abstractNumId="3" w15:restartNumberingAfterBreak="0">
     <w:nsid w:val="67AC7848"/>
     <w:multiLevelType w:val="multilevel"/>
     <w:tmpl w:val="7CD8F76C"/>
@@ -2722,7 +2680,7 @@
 </file>
 
 <file path=word/styles.xml><?xml version="1.0" encoding="utf-8"?>
-<w:styles xmlns:mc="http://schemas.openxmlformats.org/markup-compatibility/2006" xmlns:r="http://schemas.openxmlformats.org/officeDocument/2006/relationships" xmlns:w="http://schemas.openxmlformats.org/wordprocessingml/2006/main" xmlns:w14="http://schemas.microsoft.com/office/word/2010/wordml" mc:Ignorable="w14">
+<w:styles xmlns:mc="http://schemas.openxmlformats.org/markup-compatibility/2006" xmlns:r="http://schemas.openxmlformats.org/officeDocument/2006/relationships" xmlns:w="http://schemas.openxmlformats.org/wordprocessingml/2006/main" xmlns:w14="http://schemas.microsoft.com/office/word/2010/wordml" xmlns:w15="http://schemas.microsoft.com/office/word/2012/wordml" xmlns:w16cex="http://schemas.microsoft.com/office/word/2018/wordml/cex" xmlns:w16cid="http://schemas.microsoft.com/office/word/2016/wordml/cid" xmlns:w16="http://schemas.microsoft.com/office/word/2018/wordml" xmlns:w16sdtdh="http://schemas.microsoft.com/office/word/2020/wordml/sdtdatahash" xmlns:w16se="http://schemas.microsoft.com/office/word/2015/wordml/symex" mc:Ignorable="w14 w15 w16se w16cid w16 w16cex w16sdtdh">
   <w:docDefaults>
     <w:rPrDefault>
       <w:rPr>
@@ -2738,157 +2696,396 @@
       </w:pPr>
     </w:pPrDefault>
   </w:docDefaults>
-  <w:latentStyles w:defLockedState="0" w:defUIPriority="99" w:defSemiHidden="1" w:defUnhideWhenUsed="1" w:defQFormat="0" w:count="267">
-    <w:lsdException w:name="Normal" w:semiHidden="0" w:uiPriority="0" w:unhideWhenUsed="0" w:qFormat="1"/>
-    <w:lsdException w:name="heading 1" w:semiHidden="0" w:uiPriority="9" w:unhideWhenUsed="0" w:qFormat="1"/>
-    <w:lsdException w:name="heading 2" w:uiPriority="9" w:qFormat="1"/>
-    <w:lsdException w:name="heading 3" w:uiPriority="9" w:qFormat="1"/>
-    <w:lsdException w:name="heading 4" w:uiPriority="9" w:qFormat="1"/>
-    <w:lsdException w:name="heading 5" w:uiPriority="9" w:qFormat="1"/>
-    <w:lsdException w:name="heading 6" w:uiPriority="9" w:qFormat="1"/>
-    <w:lsdException w:name="heading 7" w:uiPriority="9" w:qFormat="1"/>
-    <w:lsdException w:name="heading 8" w:uiPriority="9" w:qFormat="1"/>
-    <w:lsdException w:name="heading 9" w:uiPriority="9" w:qFormat="1"/>
-    <w:lsdException w:name="toc 1" w:uiPriority="39"/>
-    <w:lsdException w:name="toc 2" w:uiPriority="39"/>
-    <w:lsdException w:name="toc 3" w:uiPriority="39"/>
-    <w:lsdException w:name="toc 4" w:uiPriority="39"/>
-    <w:lsdException w:name="toc 5" w:uiPriority="39"/>
-    <w:lsdException w:name="toc 6" w:uiPriority="39"/>
-    <w:lsdException w:name="toc 7" w:uiPriority="39"/>
-    <w:lsdException w:name="toc 8" w:uiPriority="39"/>
-    <w:lsdException w:name="toc 9" w:uiPriority="39"/>
-    <w:lsdException w:name="caption" w:uiPriority="35" w:qFormat="1"/>
-    <w:lsdException w:name="Title" w:semiHidden="0" w:uiPriority="10" w:unhideWhenUsed="0" w:qFormat="1"/>
-    <w:lsdException w:name="Default Paragraph Font" w:uiPriority="1"/>
-    <w:lsdException w:name="Subtitle" w:semiHidden="0" w:uiPriority="11" w:unhideWhenUsed="0" w:qFormat="1"/>
-    <w:lsdException w:name="Strong" w:semiHidden="0" w:uiPriority="22" w:unhideWhenUsed="0" w:qFormat="1"/>
-    <w:lsdException w:name="Emphasis" w:semiHidden="0" w:uiPriority="20" w:unhideWhenUsed="0" w:qFormat="1"/>
-    <w:lsdException w:name="Table Grid" w:semiHidden="0" w:uiPriority="39" w:unhideWhenUsed="0"/>
-    <w:lsdException w:name="Placeholder Text" w:unhideWhenUsed="0"/>
-    <w:lsdException w:name="No Spacing" w:semiHidden="0" w:uiPriority="1" w:unhideWhenUsed="0" w:qFormat="1"/>
-    <w:lsdException w:name="Light Shading" w:semiHidden="0" w:uiPriority="60" w:unhideWhenUsed="0"/>
-    <w:lsdException w:name="Light List" w:semiHidden="0" w:uiPriority="61" w:unhideWhenUsed="0"/>
-    <w:lsdException w:name="Light Grid" w:semiHidden="0" w:uiPriority="62" w:unhideWhenUsed="0"/>
-    <w:lsdException w:name="Medium Shading 1" w:semiHidden="0" w:uiPriority="63" w:unhideWhenUsed="0"/>
-    <w:lsdException w:name="Medium Shading 2" w:semiHidden="0" w:uiPriority="64" w:unhideWhenUsed="0"/>
-    <w:lsdException w:name="Medium List 1" w:semiHidden="0" w:uiPriority="65" w:unhideWhenUsed="0"/>
-    <w:lsdException w:name="Medium List 2" w:semiHidden="0" w:uiPriority="66" w:unhideWhenUsed="0"/>
-    <w:lsdException w:name="Medium Grid 1" w:semiHidden="0" w:uiPriority="67" w:unhideWhenUsed="0"/>
-    <w:lsdException w:name="Medium Grid 2" w:semiHidden="0" w:uiPriority="68" w:unhideWhenUsed="0"/>
-    <w:lsdException w:name="Medium Grid 3" w:semiHidden="0" w:uiPriority="69" w:unhideWhenUsed="0"/>
-    <w:lsdException w:name="Dark List" w:semiHidden="0" w:uiPriority="70" w:unhideWhenUsed="0"/>
-    <w:lsdException w:name="Colorful Shading" w:semiHidden="0" w:uiPriority="71" w:unhideWhenUsed="0"/>
-    <w:lsdException w:name="Colorful List" w:semiHidden="0" w:uiPriority="72" w:unhideWhenUsed="0"/>
-    <w:lsdException w:name="Colorful Grid" w:semiHidden="0" w:uiPriority="73" w:unhideWhenUsed="0"/>
-    <w:lsdException w:name="Light Shading Accent 1" w:semiHidden="0" w:uiPriority="60" w:unhideWhenUsed="0"/>
-    <w:lsdException w:name="Light List Accent 1" w:semiHidden="0" w:uiPriority="61" w:unhideWhenUsed="0"/>
-    <w:lsdException w:name="Light Grid Accent 1" w:semiHidden="0" w:uiPriority="62" w:unhideWhenUsed="0"/>
-    <w:lsdException w:name="Medium Shading 1 Accent 1" w:semiHidden="0" w:uiPriority="63" w:unhideWhenUsed="0"/>
-    <w:lsdException w:name="Medium Shading 2 Accent 1" w:semiHidden="0" w:uiPriority="64" w:unhideWhenUsed="0"/>
-    <w:lsdException w:name="Medium List 1 Accent 1" w:semiHidden="0" w:uiPriority="65" w:unhideWhenUsed="0"/>
-    <w:lsdException w:name="Revision" w:unhideWhenUsed="0"/>
-    <w:lsdException w:name="List Paragraph" w:semiHidden="0" w:uiPriority="34" w:unhideWhenUsed="0" w:qFormat="1"/>
-    <w:lsdException w:name="Quote" w:semiHidden="0" w:uiPriority="29" w:unhideWhenUsed="0" w:qFormat="1"/>
-    <w:lsdException w:name="Intense Quote" w:semiHidden="0" w:uiPriority="30" w:unhideWhenUsed="0" w:qFormat="1"/>
-    <w:lsdException w:name="Medium List 2 Accent 1" w:semiHidden="0" w:uiPriority="66" w:unhideWhenUsed="0"/>
-    <w:lsdException w:name="Medium Grid 1 Accent 1" w:semiHidden="0" w:uiPriority="67" w:unhideWhenUsed="0"/>
-    <w:lsdException w:name="Medium Grid 2 Accent 1" w:semiHidden="0" w:uiPriority="68" w:unhideWhenUsed="0"/>
-    <w:lsdException w:name="Medium Grid 3 Accent 1" w:semiHidden="0" w:uiPriority="69" w:unhideWhenUsed="0"/>
-    <w:lsdException w:name="Dark List Accent 1" w:semiHidden="0" w:uiPriority="70" w:unhideWhenUsed="0"/>
-    <w:lsdException w:name="Colorful Shading Accent 1" w:semiHidden="0" w:uiPriority="71" w:unhideWhenUsed="0"/>
-    <w:lsdException w:name="Colorful List Accent 1" w:semiHidden="0" w:uiPriority="72" w:unhideWhenUsed="0"/>
-    <w:lsdException w:name="Colorful Grid Accent 1" w:semiHidden="0" w:uiPriority="73" w:unhideWhenUsed="0"/>
-    <w:lsdException w:name="Light Shading Accent 2" w:semiHidden="0" w:uiPriority="60" w:unhideWhenUsed="0"/>
-    <w:lsdException w:name="Light List Accent 2" w:semiHidden="0" w:uiPriority="61" w:unhideWhenUsed="0"/>
-    <w:lsdException w:name="Light Grid Accent 2" w:semiHidden="0" w:uiPriority="62" w:unhideWhenUsed="0"/>
-    <w:lsdException w:name="Medium Shading 1 Accent 2" w:semiHidden="0" w:uiPriority="63" w:unhideWhenUsed="0"/>
-    <w:lsdException w:name="Medium Shading 2 Accent 2" w:semiHidden="0" w:uiPriority="64" w:unhideWhenUsed="0"/>
-    <w:lsdException w:name="Medium List 1 Accent 2" w:semiHidden="0" w:uiPriority="65" w:unhideWhenUsed="0"/>
-    <w:lsdException w:name="Medium List 2 Accent 2" w:semiHidden="0" w:uiPriority="66" w:unhideWhenUsed="0"/>
-    <w:lsdException w:name="Medium Grid 1 Accent 2" w:semiHidden="0" w:uiPriority="67" w:unhideWhenUsed="0"/>
-    <w:lsdException w:name="Medium Grid 2 Accent 2" w:semiHidden="0" w:uiPriority="68" w:unhideWhenUsed="0"/>
-    <w:lsdException w:name="Medium Grid 3 Accent 2" w:semiHidden="0" w:uiPriority="69" w:unhideWhenUsed="0"/>
-    <w:lsdException w:name="Dark List Accent 2" w:semiHidden="0" w:uiPriority="70" w:unhideWhenUsed="0"/>
-    <w:lsdException w:name="Colorful Shading Accent 2" w:semiHidden="0" w:uiPriority="71" w:unhideWhenUsed="0"/>
-    <w:lsdException w:name="Colorful List Accent 2" w:semiHidden="0" w:uiPriority="72" w:unhideWhenUsed="0"/>
-    <w:lsdException w:name="Colorful Grid Accent 2" w:semiHidden="0" w:uiPriority="73" w:unhideWhenUsed="0"/>
-    <w:lsdException w:name="Light Shading Accent 3" w:semiHidden="0" w:uiPriority="60" w:unhideWhenUsed="0"/>
-    <w:lsdException w:name="Light List Accent 3" w:semiHidden="0" w:uiPriority="61" w:unhideWhenUsed="0"/>
-    <w:lsdException w:name="Light Grid Accent 3" w:semiHidden="0" w:uiPriority="62" w:unhideWhenUsed="0"/>
-    <w:lsdException w:name="Medium Shading 1 Accent 3" w:semiHidden="0" w:uiPriority="63" w:unhideWhenUsed="0"/>
-    <w:lsdException w:name="Medium Shading 2 Accent 3" w:semiHidden="0" w:uiPriority="64" w:unhideWhenUsed="0"/>
-    <w:lsdException w:name="Medium List 1 Accent 3" w:semiHidden="0" w:uiPriority="65" w:unhideWhenUsed="0"/>
-    <w:lsdException w:name="Medium List 2 Accent 3" w:semiHidden="0" w:uiPriority="66" w:unhideWhenUsed="0"/>
-    <w:lsdException w:name="Medium Grid 1 Accent 3" w:semiHidden="0" w:uiPriority="67" w:unhideWhenUsed="0"/>
-    <w:lsdException w:name="Medium Grid 2 Accent 3" w:semiHidden="0" w:uiPriority="68" w:unhideWhenUsed="0"/>
-    <w:lsdException w:name="Medium Grid 3 Accent 3" w:semiHidden="0" w:uiPriority="69" w:unhideWhenUsed="0"/>
-    <w:lsdException w:name="Dark List Accent 3" w:semiHidden="0" w:uiPriority="70" w:unhideWhenUsed="0"/>
-    <w:lsdException w:name="Colorful Shading Accent 3" w:semiHidden="0" w:uiPriority="71" w:unhideWhenUsed="0"/>
-    <w:lsdException w:name="Colorful List Accent 3" w:semiHidden="0" w:uiPriority="72" w:unhideWhenUsed="0"/>
-    <w:lsdException w:name="Colorful Grid Accent 3" w:semiHidden="0" w:uiPriority="73" w:unhideWhenUsed="0"/>
-    <w:lsdException w:name="Light Shading Accent 4" w:semiHidden="0" w:uiPriority="60" w:unhideWhenUsed="0"/>
-    <w:lsdException w:name="Light List Accent 4" w:semiHidden="0" w:uiPriority="61" w:unhideWhenUsed="0"/>
-    <w:lsdException w:name="Light Grid Accent 4" w:semiHidden="0" w:uiPriority="62" w:unhideWhenUsed="0"/>
-    <w:lsdException w:name="Medium Shading 1 Accent 4" w:semiHidden="0" w:uiPriority="63" w:unhideWhenUsed="0"/>
-    <w:lsdException w:name="Medium Shading 2 Accent 4" w:semiHidden="0" w:uiPriority="64" w:unhideWhenUsed="0"/>
-    <w:lsdException w:name="Medium List 1 Accent 4" w:semiHidden="0" w:uiPriority="65" w:unhideWhenUsed="0"/>
-    <w:lsdException w:name="Medium List 2 Accent 4" w:semiHidden="0" w:uiPriority="66" w:unhideWhenUsed="0"/>
-    <w:lsdException w:name="Medium Grid 1 Accent 4" w:semiHidden="0" w:uiPriority="67" w:unhideWhenUsed="0"/>
-    <w:lsdException w:name="Medium Grid 2 Accent 4" w:semiHidden="0" w:uiPriority="68" w:unhideWhenUsed="0"/>
-    <w:lsdException w:name="Medium Grid 3 Accent 4" w:semiHidden="0" w:uiPriority="69" w:unhideWhenUsed="0"/>
-    <w:lsdException w:name="Dark List Accent 4" w:semiHidden="0" w:uiPriority="70" w:unhideWhenUsed="0"/>
-    <w:lsdException w:name="Colorful Shading Accent 4" w:semiHidden="0" w:uiPriority="71" w:unhideWhenUsed="0"/>
-    <w:lsdException w:name="Colorful List Accent 4" w:semiHidden="0" w:uiPriority="72" w:unhideWhenUsed="0"/>
-    <w:lsdException w:name="Colorful Grid Accent 4" w:semiHidden="0" w:uiPriority="73" w:unhideWhenUsed="0"/>
-    <w:lsdException w:name="Light Shading Accent 5" w:semiHidden="0" w:uiPriority="60" w:unhideWhenUsed="0"/>
-    <w:lsdException w:name="Light List Accent 5" w:semiHidden="0" w:uiPriority="61" w:unhideWhenUsed="0"/>
-    <w:lsdException w:name="Light Grid Accent 5" w:semiHidden="0" w:uiPriority="62" w:unhideWhenUsed="0"/>
-    <w:lsdException w:name="Medium Shading 1 Accent 5" w:semiHidden="0" w:uiPriority="63" w:unhideWhenUsed="0"/>
-    <w:lsdException w:name="Medium Shading 2 Accent 5" w:semiHidden="0" w:uiPriority="64" w:unhideWhenUsed="0"/>
-    <w:lsdException w:name="Medium List 1 Accent 5" w:semiHidden="0" w:uiPriority="65" w:unhideWhenUsed="0"/>
-    <w:lsdException w:name="Medium List 2 Accent 5" w:semiHidden="0" w:uiPriority="66" w:unhideWhenUsed="0"/>
-    <w:lsdException w:name="Medium Grid 1 Accent 5" w:semiHidden="0" w:uiPriority="67" w:unhideWhenUsed="0"/>
-    <w:lsdException w:name="Medium Grid 2 Accent 5" w:semiHidden="0" w:uiPriority="68" w:unhideWhenUsed="0"/>
-    <w:lsdException w:name="Medium Grid 3 Accent 5" w:semiHidden="0" w:uiPriority="69" w:unhideWhenUsed="0"/>
-    <w:lsdException w:name="Dark List Accent 5" w:semiHidden="0" w:uiPriority="70" w:unhideWhenUsed="0"/>
-    <w:lsdException w:name="Colorful Shading Accent 5" w:semiHidden="0" w:uiPriority="71" w:unhideWhenUsed="0"/>
-    <w:lsdException w:name="Colorful List Accent 5" w:semiHidden="0" w:uiPriority="72" w:unhideWhenUsed="0"/>
-    <w:lsdException w:name="Colorful Grid Accent 5" w:semiHidden="0" w:uiPriority="73" w:unhideWhenUsed="0"/>
-    <w:lsdException w:name="Light Shading Accent 6" w:semiHidden="0" w:uiPriority="60" w:unhideWhenUsed="0"/>
-    <w:lsdException w:name="Light List Accent 6" w:semiHidden="0" w:uiPriority="61" w:unhideWhenUsed="0"/>
-    <w:lsdException w:name="Light Grid Accent 6" w:semiHidden="0" w:uiPriority="62" w:unhideWhenUsed="0"/>
-    <w:lsdException w:name="Medium Shading 1 Accent 6" w:semiHidden="0" w:uiPriority="63" w:unhideWhenUsed="0"/>
-    <w:lsdException w:name="Medium Shading 2 Accent 6" w:semiHidden="0" w:uiPriority="64" w:unhideWhenUsed="0"/>
-    <w:lsdException w:name="Medium List 1 Accent 6" w:semiHidden="0" w:uiPriority="65" w:unhideWhenUsed="0"/>
-    <w:lsdException w:name="Medium List 2 Accent 6" w:semiHidden="0" w:uiPriority="66" w:unhideWhenUsed="0"/>
-    <w:lsdException w:name="Medium Grid 1 Accent 6" w:semiHidden="0" w:uiPriority="67" w:unhideWhenUsed="0"/>
-    <w:lsdException w:name="Medium Grid 2 Accent 6" w:semiHidden="0" w:uiPriority="68" w:unhideWhenUsed="0"/>
-    <w:lsdException w:name="Medium Grid 3 Accent 6" w:semiHidden="0" w:uiPriority="69" w:unhideWhenUsed="0"/>
-    <w:lsdException w:name="Dark List Accent 6" w:semiHidden="0" w:uiPriority="70" w:unhideWhenUsed="0"/>
-    <w:lsdException w:name="Colorful Shading Accent 6" w:semiHidden="0" w:uiPriority="71" w:unhideWhenUsed="0"/>
-    <w:lsdException w:name="Colorful List Accent 6" w:semiHidden="0" w:uiPriority="72" w:unhideWhenUsed="0"/>
-    <w:lsdException w:name="Colorful Grid Accent 6" w:semiHidden="0" w:uiPriority="73" w:unhideWhenUsed="0"/>
-    <w:lsdException w:name="Subtle Emphasis" w:semiHidden="0" w:uiPriority="19" w:unhideWhenUsed="0" w:qFormat="1"/>
-    <w:lsdException w:name="Intense Emphasis" w:semiHidden="0" w:uiPriority="21" w:unhideWhenUsed="0" w:qFormat="1"/>
-    <w:lsdException w:name="Subtle Reference" w:semiHidden="0" w:uiPriority="31" w:unhideWhenUsed="0" w:qFormat="1"/>
-    <w:lsdException w:name="Intense Reference" w:semiHidden="0" w:uiPriority="32" w:unhideWhenUsed="0" w:qFormat="1"/>
-    <w:lsdException w:name="Book Title" w:semiHidden="0" w:uiPriority="33" w:unhideWhenUsed="0" w:qFormat="1"/>
-    <w:lsdException w:name="Bibliography" w:uiPriority="37"/>
-    <w:lsdException w:name="TOC Heading" w:uiPriority="39" w:qFormat="1"/>
+  <w:latentStyles w:defLockedState="0" w:defUIPriority="99" w:defSemiHidden="0" w:defUnhideWhenUsed="0" w:defQFormat="0" w:count="376">
+    <w:lsdException w:name="Normal" w:uiPriority="0" w:qFormat="1"/>
+    <w:lsdException w:name="heading 1" w:uiPriority="9" w:qFormat="1"/>
+    <w:lsdException w:name="heading 2" w:semiHidden="1" w:uiPriority="9" w:unhideWhenUsed="1" w:qFormat="1"/>
+    <w:lsdException w:name="heading 3" w:semiHidden="1" w:uiPriority="9" w:unhideWhenUsed="1" w:qFormat="1"/>
+    <w:lsdException w:name="heading 4" w:semiHidden="1" w:uiPriority="9" w:unhideWhenUsed="1" w:qFormat="1"/>
+    <w:lsdException w:name="heading 5" w:semiHidden="1" w:uiPriority="9" w:unhideWhenUsed="1" w:qFormat="1"/>
+    <w:lsdException w:name="heading 6" w:semiHidden="1" w:uiPriority="9" w:unhideWhenUsed="1" w:qFormat="1"/>
+    <w:lsdException w:name="heading 7" w:semiHidden="1" w:uiPriority="9" w:unhideWhenUsed="1" w:qFormat="1"/>
+    <w:lsdException w:name="heading 8" w:semiHidden="1" w:uiPriority="9" w:unhideWhenUsed="1" w:qFormat="1"/>
+    <w:lsdException w:name="heading 9" w:semiHidden="1" w:uiPriority="9" w:unhideWhenUsed="1" w:qFormat="1"/>
+    <w:lsdException w:name="index 1" w:semiHidden="1" w:unhideWhenUsed="1"/>
+    <w:lsdException w:name="index 2" w:semiHidden="1" w:unhideWhenUsed="1"/>
+    <w:lsdException w:name="index 3" w:semiHidden="1" w:unhideWhenUsed="1"/>
+    <w:lsdException w:name="index 4" w:semiHidden="1" w:unhideWhenUsed="1"/>
+    <w:lsdException w:name="index 5" w:semiHidden="1" w:unhideWhenUsed="1"/>
+    <w:lsdException w:name="index 6" w:semiHidden="1" w:unhideWhenUsed="1"/>
+    <w:lsdException w:name="index 7" w:semiHidden="1" w:unhideWhenUsed="1"/>
+    <w:lsdException w:name="index 8" w:semiHidden="1" w:unhideWhenUsed="1"/>
+    <w:lsdException w:name="index 9" w:semiHidden="1" w:unhideWhenUsed="1"/>
+    <w:lsdException w:name="toc 1" w:semiHidden="1" w:uiPriority="39" w:unhideWhenUsed="1"/>
+    <w:lsdException w:name="toc 2" w:semiHidden="1" w:uiPriority="39" w:unhideWhenUsed="1"/>
+    <w:lsdException w:name="toc 3" w:semiHidden="1" w:uiPriority="39" w:unhideWhenUsed="1"/>
+    <w:lsdException w:name="toc 4" w:semiHidden="1" w:uiPriority="39" w:unhideWhenUsed="1"/>
+    <w:lsdException w:name="toc 5" w:semiHidden="1" w:uiPriority="39" w:unhideWhenUsed="1"/>
+    <w:lsdException w:name="toc 6" w:semiHidden="1" w:uiPriority="39" w:unhideWhenUsed="1"/>
+    <w:lsdException w:name="toc 7" w:semiHidden="1" w:uiPriority="39" w:unhideWhenUsed="1"/>
+    <w:lsdException w:name="toc 8" w:semiHidden="1" w:uiPriority="39" w:unhideWhenUsed="1"/>
+    <w:lsdException w:name="toc 9" w:semiHidden="1" w:uiPriority="39" w:unhideWhenUsed="1"/>
+    <w:lsdException w:name="Normal Indent" w:semiHidden="1" w:unhideWhenUsed="1"/>
+    <w:lsdException w:name="footnote text" w:semiHidden="1" w:unhideWhenUsed="1"/>
+    <w:lsdException w:name="annotation text" w:semiHidden="1" w:unhideWhenUsed="1"/>
+    <w:lsdException w:name="header" w:semiHidden="1" w:unhideWhenUsed="1"/>
+    <w:lsdException w:name="footer" w:semiHidden="1" w:unhideWhenUsed="1"/>
+    <w:lsdException w:name="index heading" w:semiHidden="1" w:unhideWhenUsed="1"/>
+    <w:lsdException w:name="caption" w:semiHidden="1" w:uiPriority="35" w:unhideWhenUsed="1" w:qFormat="1"/>
+    <w:lsdException w:name="table of figures" w:semiHidden="1" w:unhideWhenUsed="1"/>
+    <w:lsdException w:name="envelope address" w:semiHidden="1" w:unhideWhenUsed="1"/>
+    <w:lsdException w:name="envelope return" w:semiHidden="1" w:unhideWhenUsed="1"/>
+    <w:lsdException w:name="footnote reference" w:semiHidden="1" w:unhideWhenUsed="1"/>
+    <w:lsdException w:name="annotation reference" w:semiHidden="1" w:unhideWhenUsed="1"/>
+    <w:lsdException w:name="line number" w:semiHidden="1" w:unhideWhenUsed="1"/>
+    <w:lsdException w:name="page number" w:semiHidden="1" w:unhideWhenUsed="1"/>
+    <w:lsdException w:name="endnote reference" w:semiHidden="1" w:unhideWhenUsed="1"/>
+    <w:lsdException w:name="endnote text" w:semiHidden="1" w:unhideWhenUsed="1"/>
+    <w:lsdException w:name="table of authorities" w:semiHidden="1" w:unhideWhenUsed="1"/>
+    <w:lsdException w:name="macro" w:semiHidden="1" w:unhideWhenUsed="1"/>
+    <w:lsdException w:name="toa heading" w:semiHidden="1" w:unhideWhenUsed="1"/>
+    <w:lsdException w:name="List" w:semiHidden="1" w:unhideWhenUsed="1"/>
+    <w:lsdException w:name="List Bullet" w:semiHidden="1" w:unhideWhenUsed="1"/>
+    <w:lsdException w:name="List Number" w:semiHidden="1" w:unhideWhenUsed="1"/>
+    <w:lsdException w:name="List 2" w:semiHidden="1" w:unhideWhenUsed="1"/>
+    <w:lsdException w:name="List 3" w:semiHidden="1" w:unhideWhenUsed="1"/>
+    <w:lsdException w:name="List 4" w:semiHidden="1" w:unhideWhenUsed="1"/>
+    <w:lsdException w:name="List 5" w:semiHidden="1" w:unhideWhenUsed="1"/>
+    <w:lsdException w:name="List Bullet 2" w:semiHidden="1" w:unhideWhenUsed="1"/>
+    <w:lsdException w:name="List Bullet 3" w:semiHidden="1" w:unhideWhenUsed="1"/>
+    <w:lsdException w:name="List Bullet 4" w:semiHidden="1" w:unhideWhenUsed="1"/>
+    <w:lsdException w:name="List Bullet 5" w:semiHidden="1" w:unhideWhenUsed="1"/>
+    <w:lsdException w:name="List Number 2" w:semiHidden="1" w:unhideWhenUsed="1"/>
+    <w:lsdException w:name="List Number 3" w:semiHidden="1" w:unhideWhenUsed="1"/>
+    <w:lsdException w:name="List Number 4" w:semiHidden="1" w:unhideWhenUsed="1"/>
+    <w:lsdException w:name="List Number 5" w:semiHidden="1" w:unhideWhenUsed="1"/>
+    <w:lsdException w:name="Title" w:uiPriority="10" w:qFormat="1"/>
+    <w:lsdException w:name="Closing" w:semiHidden="1" w:unhideWhenUsed="1"/>
+    <w:lsdException w:name="Signature" w:semiHidden="1" w:unhideWhenUsed="1"/>
+    <w:lsdException w:name="Default Paragraph Font" w:semiHidden="1" w:uiPriority="1" w:unhideWhenUsed="1"/>
+    <w:lsdException w:name="Body Text" w:semiHidden="1" w:unhideWhenUsed="1"/>
+    <w:lsdException w:name="Body Text Indent" w:semiHidden="1" w:unhideWhenUsed="1"/>
+    <w:lsdException w:name="List Continue" w:semiHidden="1" w:unhideWhenUsed="1"/>
+    <w:lsdException w:name="List Continue 2" w:semiHidden="1" w:unhideWhenUsed="1"/>
+    <w:lsdException w:name="List Continue 3" w:semiHidden="1" w:unhideWhenUsed="1"/>
+    <w:lsdException w:name="List Continue 4" w:semiHidden="1" w:unhideWhenUsed="1"/>
+    <w:lsdException w:name="List Continue 5" w:semiHidden="1" w:unhideWhenUsed="1"/>
+    <w:lsdException w:name="Message Header" w:semiHidden="1" w:unhideWhenUsed="1"/>
+    <w:lsdException w:name="Subtitle" w:uiPriority="11" w:qFormat="1"/>
+    <w:lsdException w:name="Salutation" w:semiHidden="1" w:unhideWhenUsed="1"/>
+    <w:lsdException w:name="Date" w:semiHidden="1" w:unhideWhenUsed="1"/>
+    <w:lsdException w:name="Body Text First Indent" w:semiHidden="1" w:unhideWhenUsed="1"/>
+    <w:lsdException w:name="Body Text First Indent 2" w:semiHidden="1" w:unhideWhenUsed="1"/>
+    <w:lsdException w:name="Note Heading" w:semiHidden="1" w:unhideWhenUsed="1"/>
+    <w:lsdException w:name="Body Text 2" w:semiHidden="1" w:unhideWhenUsed="1"/>
+    <w:lsdException w:name="Body Text 3" w:semiHidden="1" w:unhideWhenUsed="1"/>
+    <w:lsdException w:name="Body Text Indent 2" w:semiHidden="1" w:unhideWhenUsed="1"/>
+    <w:lsdException w:name="Body Text Indent 3" w:semiHidden="1" w:unhideWhenUsed="1"/>
+    <w:lsdException w:name="Block Text" w:semiHidden="1" w:unhideWhenUsed="1"/>
+    <w:lsdException w:name="Hyperlink" w:semiHidden="1" w:unhideWhenUsed="1"/>
+    <w:lsdException w:name="FollowedHyperlink" w:semiHidden="1" w:unhideWhenUsed="1"/>
+    <w:lsdException w:name="Strong" w:uiPriority="22" w:qFormat="1"/>
+    <w:lsdException w:name="Emphasis" w:uiPriority="20" w:qFormat="1"/>
+    <w:lsdException w:name="Document Map" w:semiHidden="1" w:unhideWhenUsed="1"/>
+    <w:lsdException w:name="Plain Text" w:semiHidden="1" w:unhideWhenUsed="1"/>
+    <w:lsdException w:name="E-mail Signature" w:semiHidden="1" w:unhideWhenUsed="1"/>
+    <w:lsdException w:name="HTML Top of Form" w:semiHidden="1" w:unhideWhenUsed="1"/>
+    <w:lsdException w:name="HTML Bottom of Form" w:semiHidden="1" w:unhideWhenUsed="1"/>
+    <w:lsdException w:name="Normal (Web)" w:semiHidden="1" w:unhideWhenUsed="1"/>
+    <w:lsdException w:name="HTML Acronym" w:semiHidden="1" w:unhideWhenUsed="1"/>
+    <w:lsdException w:name="HTML Address" w:semiHidden="1" w:unhideWhenUsed="1"/>
+    <w:lsdException w:name="HTML Cite" w:semiHidden="1" w:unhideWhenUsed="1"/>
+    <w:lsdException w:name="HTML Code" w:semiHidden="1" w:unhideWhenUsed="1"/>
+    <w:lsdException w:name="HTML Definition" w:semiHidden="1" w:unhideWhenUsed="1"/>
+    <w:lsdException w:name="HTML Keyboard" w:semiHidden="1" w:unhideWhenUsed="1"/>
+    <w:lsdException w:name="HTML Preformatted" w:semiHidden="1" w:unhideWhenUsed="1"/>
+    <w:lsdException w:name="HTML Sample" w:semiHidden="1" w:unhideWhenUsed="1"/>
+    <w:lsdException w:name="HTML Typewriter" w:semiHidden="1" w:unhideWhenUsed="1"/>
+    <w:lsdException w:name="HTML Variable" w:semiHidden="1" w:unhideWhenUsed="1"/>
+    <w:lsdException w:name="Normal Table" w:semiHidden="1" w:unhideWhenUsed="1"/>
+    <w:lsdException w:name="annotation subject" w:semiHidden="1" w:unhideWhenUsed="1"/>
+    <w:lsdException w:name="No List" w:semiHidden="1" w:unhideWhenUsed="1"/>
+    <w:lsdException w:name="Outline List 1" w:semiHidden="1" w:unhideWhenUsed="1"/>
+    <w:lsdException w:name="Outline List 2" w:semiHidden="1" w:unhideWhenUsed="1"/>
+    <w:lsdException w:name="Outline List 3" w:semiHidden="1" w:unhideWhenUsed="1"/>
+    <w:lsdException w:name="Table Simple 1" w:semiHidden="1" w:unhideWhenUsed="1"/>
+    <w:lsdException w:name="Table Simple 2" w:semiHidden="1" w:unhideWhenUsed="1"/>
+    <w:lsdException w:name="Table Simple 3" w:semiHidden="1" w:unhideWhenUsed="1"/>
+    <w:lsdException w:name="Table Classic 1" w:semiHidden="1" w:unhideWhenUsed="1"/>
+    <w:lsdException w:name="Table Classic 2" w:semiHidden="1" w:unhideWhenUsed="1"/>
+    <w:lsdException w:name="Table Classic 3" w:semiHidden="1" w:unhideWhenUsed="1"/>
+    <w:lsdException w:name="Table Classic 4" w:semiHidden="1" w:unhideWhenUsed="1"/>
+    <w:lsdException w:name="Table Colorful 1" w:semiHidden="1" w:unhideWhenUsed="1"/>
+    <w:lsdException w:name="Table Colorful 2" w:semiHidden="1" w:unhideWhenUsed="1"/>
+    <w:lsdException w:name="Table Colorful 3" w:semiHidden="1" w:unhideWhenUsed="1"/>
+    <w:lsdException w:name="Table Columns 1" w:semiHidden="1" w:unhideWhenUsed="1"/>
+    <w:lsdException w:name="Table Columns 2" w:semiHidden="1" w:unhideWhenUsed="1"/>
+    <w:lsdException w:name="Table Columns 3" w:semiHidden="1" w:unhideWhenUsed="1"/>
+    <w:lsdException w:name="Table Columns 4" w:semiHidden="1" w:unhideWhenUsed="1"/>
+    <w:lsdException w:name="Table Columns 5" w:semiHidden="1" w:unhideWhenUsed="1"/>
+    <w:lsdException w:name="Table Grid 1" w:semiHidden="1" w:unhideWhenUsed="1"/>
+    <w:lsdException w:name="Table Grid 2" w:semiHidden="1" w:unhideWhenUsed="1"/>
+    <w:lsdException w:name="Table Grid 3" w:semiHidden="1" w:unhideWhenUsed="1"/>
+    <w:lsdException w:name="Table Grid 4" w:semiHidden="1" w:unhideWhenUsed="1"/>
+    <w:lsdException w:name="Table Grid 5" w:semiHidden="1" w:unhideWhenUsed="1"/>
+    <w:lsdException w:name="Table Grid 6" w:semiHidden="1" w:unhideWhenUsed="1"/>
+    <w:lsdException w:name="Table Grid 7" w:semiHidden="1" w:unhideWhenUsed="1"/>
+    <w:lsdException w:name="Table Grid 8" w:semiHidden="1" w:unhideWhenUsed="1"/>
+    <w:lsdException w:name="Table List 1" w:semiHidden="1" w:unhideWhenUsed="1"/>
+    <w:lsdException w:name="Table List 2" w:semiHidden="1" w:unhideWhenUsed="1"/>
+    <w:lsdException w:name="Table List 3" w:semiHidden="1" w:unhideWhenUsed="1"/>
+    <w:lsdException w:name="Table List 4" w:semiHidden="1" w:unhideWhenUsed="1"/>
+    <w:lsdException w:name="Table List 5" w:semiHidden="1" w:unhideWhenUsed="1"/>
+    <w:lsdException w:name="Table List 6" w:semiHidden="1" w:unhideWhenUsed="1"/>
+    <w:lsdException w:name="Table List 7" w:semiHidden="1" w:unhideWhenUsed="1"/>
+    <w:lsdException w:name="Table List 8" w:semiHidden="1" w:unhideWhenUsed="1"/>
+    <w:lsdException w:name="Table 3D effects 1" w:semiHidden="1" w:unhideWhenUsed="1"/>
+    <w:lsdException w:name="Table 3D effects 2" w:semiHidden="1" w:unhideWhenUsed="1"/>
+    <w:lsdException w:name="Table 3D effects 3" w:semiHidden="1" w:unhideWhenUsed="1"/>
+    <w:lsdException w:name="Table Contemporary" w:semiHidden="1" w:unhideWhenUsed="1"/>
+    <w:lsdException w:name="Table Elegant" w:semiHidden="1" w:unhideWhenUsed="1"/>
+    <w:lsdException w:name="Table Professional" w:semiHidden="1" w:unhideWhenUsed="1"/>
+    <w:lsdException w:name="Table Subtle 1" w:semiHidden="1" w:unhideWhenUsed="1"/>
+    <w:lsdException w:name="Table Subtle 2" w:semiHidden="1" w:unhideWhenUsed="1"/>
+    <w:lsdException w:name="Table Web 1" w:semiHidden="1" w:unhideWhenUsed="1"/>
+    <w:lsdException w:name="Table Web 2" w:semiHidden="1" w:unhideWhenUsed="1"/>
+    <w:lsdException w:name="Table Web 3" w:semiHidden="1" w:unhideWhenUsed="1"/>
+    <w:lsdException w:name="Balloon Text" w:semiHidden="1" w:unhideWhenUsed="1"/>
+    <w:lsdException w:name="Table Grid" w:uiPriority="39"/>
+    <w:lsdException w:name="Table Theme" w:semiHidden="1" w:unhideWhenUsed="1"/>
+    <w:lsdException w:name="Placeholder Text" w:semiHidden="1"/>
+    <w:lsdException w:name="No Spacing" w:uiPriority="1" w:qFormat="1"/>
+    <w:lsdException w:name="Light Shading" w:uiPriority="60"/>
+    <w:lsdException w:name="Light List" w:uiPriority="61"/>
+    <w:lsdException w:name="Light Grid" w:uiPriority="62"/>
+    <w:lsdException w:name="Medium Shading 1" w:uiPriority="63"/>
+    <w:lsdException w:name="Medium Shading 2" w:uiPriority="64"/>
+    <w:lsdException w:name="Medium List 1" w:uiPriority="65"/>
+    <w:lsdException w:name="Medium List 2" w:uiPriority="66"/>
+    <w:lsdException w:name="Medium Grid 1" w:uiPriority="67"/>
+    <w:lsdException w:name="Medium Grid 2" w:uiPriority="68"/>
+    <w:lsdException w:name="Medium Grid 3" w:uiPriority="69"/>
+    <w:lsdException w:name="Dark List" w:uiPriority="70"/>
+    <w:lsdException w:name="Colorful Shading" w:uiPriority="71"/>
+    <w:lsdException w:name="Colorful List" w:uiPriority="72"/>
+    <w:lsdException w:name="Colorful Grid" w:uiPriority="73"/>
+    <w:lsdException w:name="Light Shading Accent 1" w:uiPriority="60"/>
+    <w:lsdException w:name="Light List Accent 1" w:uiPriority="61"/>
+    <w:lsdException w:name="Light Grid Accent 1" w:uiPriority="62"/>
+    <w:lsdException w:name="Medium Shading 1 Accent 1" w:uiPriority="63"/>
+    <w:lsdException w:name="Medium Shading 2 Accent 1" w:uiPriority="64"/>
+    <w:lsdException w:name="Medium List 1 Accent 1" w:uiPriority="65"/>
+    <w:lsdException w:name="Revision" w:semiHidden="1"/>
+    <w:lsdException w:name="List Paragraph" w:uiPriority="34" w:qFormat="1"/>
+    <w:lsdException w:name="Quote" w:uiPriority="29" w:qFormat="1"/>
+    <w:lsdException w:name="Intense Quote" w:uiPriority="30" w:qFormat="1"/>
+    <w:lsdException w:name="Medium List 2 Accent 1" w:uiPriority="66"/>
+    <w:lsdException w:name="Medium Grid 1 Accent 1" w:uiPriority="67"/>
+    <w:lsdException w:name="Medium Grid 2 Accent 1" w:uiPriority="68"/>
+    <w:lsdException w:name="Medium Grid 3 Accent 1" w:uiPriority="69"/>
+    <w:lsdException w:name="Dark List Accent 1" w:uiPriority="70"/>
+    <w:lsdException w:name="Colorful Shading Accent 1" w:uiPriority="71"/>
+    <w:lsdException w:name="Colorful List Accent 1" w:uiPriority="72"/>
+    <w:lsdException w:name="Colorful Grid Accent 1" w:uiPriority="73"/>
+    <w:lsdException w:name="Light Shading Accent 2" w:uiPriority="60"/>
+    <w:lsdException w:name="Light List Accent 2" w:uiPriority="61"/>
+    <w:lsdException w:name="Light Grid Accent 2" w:uiPriority="62"/>
+    <w:lsdException w:name="Medium Shading 1 Accent 2" w:uiPriority="63"/>
+    <w:lsdException w:name="Medium Shading 2 Accent 2" w:uiPriority="64"/>
+    <w:lsdException w:name="Medium List 1 Accent 2" w:uiPriority="65"/>
+    <w:lsdException w:name="Medium List 2 Accent 2" w:uiPriority="66"/>
+    <w:lsdException w:name="Medium Grid 1 Accent 2" w:uiPriority="67"/>
+    <w:lsdException w:name="Medium Grid 2 Accent 2" w:uiPriority="68"/>
+    <w:lsdException w:name="Medium Grid 3 Accent 2" w:uiPriority="69"/>
+    <w:lsdException w:name="Dark List Accent 2" w:uiPriority="70"/>
+    <w:lsdException w:name="Colorful Shading Accent 2" w:uiPriority="71"/>
+    <w:lsdException w:name="Colorful List Accent 2" w:uiPriority="72"/>
+    <w:lsdException w:name="Colorful Grid Accent 2" w:uiPriority="73"/>
+    <w:lsdException w:name="Light Shading Accent 3" w:uiPriority="60"/>
+    <w:lsdException w:name="Light List Accent 3" w:uiPriority="61"/>
+    <w:lsdException w:name="Light Grid Accent 3" w:uiPriority="62"/>
+    <w:lsdException w:name="Medium Shading 1 Accent 3" w:uiPriority="63"/>
+    <w:lsdException w:name="Medium Shading 2 Accent 3" w:uiPriority="64"/>
+    <w:lsdException w:name="Medium List 1 Accent 3" w:uiPriority="65"/>
+    <w:lsdException w:name="Medium List 2 Accent 3" w:uiPriority="66"/>
+    <w:lsdException w:name="Medium Grid 1 Accent 3" w:uiPriority="67"/>
+    <w:lsdException w:name="Medium Grid 2 Accent 3" w:uiPriority="68"/>
+    <w:lsdException w:name="Medium Grid 3 Accent 3" w:uiPriority="69"/>
+    <w:lsdException w:name="Dark List Accent 3" w:uiPriority="70"/>
+    <w:lsdException w:name="Colorful Shading Accent 3" w:uiPriority="71"/>
+    <w:lsdException w:name="Colorful List Accent 3" w:uiPriority="72"/>
+    <w:lsdException w:name="Colorful Grid Accent 3" w:uiPriority="73"/>
+    <w:lsdException w:name="Light Shading Accent 4" w:uiPriority="60"/>
+    <w:lsdException w:name="Light List Accent 4" w:uiPriority="61"/>
+    <w:lsdException w:name="Light Grid Accent 4" w:uiPriority="62"/>
+    <w:lsdException w:name="Medium Shading 1 Accent 4" w:uiPriority="63"/>
+    <w:lsdException w:name="Medium Shading 2 Accent 4" w:uiPriority="64"/>
+    <w:lsdException w:name="Medium List 1 Accent 4" w:uiPriority="65"/>
+    <w:lsdException w:name="Medium List 2 Accent 4" w:uiPriority="66"/>
+    <w:lsdException w:name="Medium Grid 1 Accent 4" w:uiPriority="67"/>
+    <w:lsdException w:name="Medium Grid 2 Accent 4" w:uiPriority="68"/>
+    <w:lsdException w:name="Medium Grid 3 Accent 4" w:uiPriority="69"/>
+    <w:lsdException w:name="Dark List Accent 4" w:uiPriority="70"/>
+    <w:lsdException w:name="Colorful Shading Accent 4" w:uiPriority="71"/>
+    <w:lsdException w:name="Colorful List Accent 4" w:uiPriority="72"/>
+    <w:lsdException w:name="Colorful Grid Accent 4" w:uiPriority="73"/>
+    <w:lsdException w:name="Light Shading Accent 5" w:uiPriority="60"/>
+    <w:lsdException w:name="Light List Accent 5" w:uiPriority="61"/>
+    <w:lsdException w:name="Light Grid Accent 5" w:uiPriority="62"/>
+    <w:lsdException w:name="Medium Shading 1 Accent 5" w:uiPriority="63"/>
+    <w:lsdException w:name="Medium Shading 2 Accent 5" w:uiPriority="64"/>
+    <w:lsdException w:name="Medium List 1 Accent 5" w:uiPriority="65"/>
+    <w:lsdException w:name="Medium List 2 Accent 5" w:uiPriority="66"/>
+    <w:lsdException w:name="Medium Grid 1 Accent 5" w:uiPriority="67"/>
+    <w:lsdException w:name="Medium Grid 2 Accent 5" w:uiPriority="68"/>
+    <w:lsdException w:name="Medium Grid 3 Accent 5" w:uiPriority="69"/>
+    <w:lsdException w:name="Dark List Accent 5" w:uiPriority="70"/>
+    <w:lsdException w:name="Colorful Shading Accent 5" w:uiPriority="71"/>
+    <w:lsdException w:name="Colorful List Accent 5" w:uiPriority="72"/>
+    <w:lsdException w:name="Colorful Grid Accent 5" w:uiPriority="73"/>
+    <w:lsdException w:name="Light Shading Accent 6" w:uiPriority="60"/>
+    <w:lsdException w:name="Light List Accent 6" w:uiPriority="61"/>
+    <w:lsdException w:name="Light Grid Accent 6" w:uiPriority="62"/>
+    <w:lsdException w:name="Medium Shading 1 Accent 6" w:uiPriority="63"/>
+    <w:lsdException w:name="Medium Shading 2 Accent 6" w:uiPriority="64"/>
+    <w:lsdException w:name="Medium List 1 Accent 6" w:uiPriority="65"/>
+    <w:lsdException w:name="Medium List 2 Accent 6" w:uiPriority="66"/>
+    <w:lsdException w:name="Medium Grid 1 Accent 6" w:uiPriority="67"/>
+    <w:lsdException w:name="Medium Grid 2 Accent 6" w:uiPriority="68"/>
+    <w:lsdException w:name="Medium Grid 3 Accent 6" w:uiPriority="69"/>
+    <w:lsdException w:name="Dark List Accent 6" w:uiPriority="70"/>
+    <w:lsdException w:name="Colorful Shading Accent 6" w:uiPriority="71"/>
+    <w:lsdException w:name="Colorful List Accent 6" w:uiPriority="72"/>
+    <w:lsdException w:name="Colorful Grid Accent 6" w:uiPriority="73"/>
+    <w:lsdException w:name="Subtle Emphasis" w:uiPriority="19" w:qFormat="1"/>
+    <w:lsdException w:name="Intense Emphasis" w:uiPriority="21" w:qFormat="1"/>
+    <w:lsdException w:name="Subtle Reference" w:uiPriority="31" w:qFormat="1"/>
+    <w:lsdException w:name="Intense Reference" w:uiPriority="32" w:qFormat="1"/>
+    <w:lsdException w:name="Book Title" w:uiPriority="33" w:qFormat="1"/>
+    <w:lsdException w:name="Bibliography" w:semiHidden="1" w:uiPriority="37" w:unhideWhenUsed="1"/>
+    <w:lsdException w:name="TOC Heading" w:semiHidden="1" w:uiPriority="39" w:unhideWhenUsed="1" w:qFormat="1"/>
+    <w:lsdException w:name="Plain Table 1" w:uiPriority="41"/>
+    <w:lsdException w:name="Plain Table 2" w:uiPriority="42"/>
+    <w:lsdException w:name="Plain Table 3" w:uiPriority="43"/>
+    <w:lsdException w:name="Plain Table 4" w:uiPriority="44"/>
+    <w:lsdException w:name="Plain Table 5" w:uiPriority="45"/>
+    <w:lsdException w:name="Grid Table Light" w:uiPriority="40"/>
+    <w:lsdException w:name="Grid Table 1 Light" w:uiPriority="46"/>
+    <w:lsdException w:name="Grid Table 2" w:uiPriority="47"/>
+    <w:lsdException w:name="Grid Table 3" w:uiPriority="48"/>
+    <w:lsdException w:name="Grid Table 4" w:uiPriority="49"/>
+    <w:lsdException w:name="Grid Table 5 Dark" w:uiPriority="50"/>
+    <w:lsdException w:name="Grid Table 6 Colorful" w:uiPriority="51"/>
+    <w:lsdException w:name="Grid Table 7 Colorful" w:uiPriority="52"/>
+    <w:lsdException w:name="Grid Table 1 Light Accent 1" w:uiPriority="46"/>
+    <w:lsdException w:name="Grid Table 2 Accent 1" w:uiPriority="47"/>
+    <w:lsdException w:name="Grid Table 3 Accent 1" w:uiPriority="48"/>
+    <w:lsdException w:name="Grid Table 4 Accent 1" w:uiPriority="49"/>
+    <w:lsdException w:name="Grid Table 5 Dark Accent 1" w:uiPriority="50"/>
+    <w:lsdException w:name="Grid Table 6 Colorful Accent 1" w:uiPriority="51"/>
+    <w:lsdException w:name="Grid Table 7 Colorful Accent 1" w:uiPriority="52"/>
+    <w:lsdException w:name="Grid Table 1 Light Accent 2" w:uiPriority="46"/>
+    <w:lsdException w:name="Grid Table 2 Accent 2" w:uiPriority="47"/>
+    <w:lsdException w:name="Grid Table 3 Accent 2" w:uiPriority="48"/>
+    <w:lsdException w:name="Grid Table 4 Accent 2" w:uiPriority="49"/>
+    <w:lsdException w:name="Grid Table 5 Dark Accent 2" w:uiPriority="50"/>
+    <w:lsdException w:name="Grid Table 6 Colorful Accent 2" w:uiPriority="51"/>
+    <w:lsdException w:name="Grid Table 7 Colorful Accent 2" w:uiPriority="52"/>
+    <w:lsdException w:name="Grid Table 1 Light Accent 3" w:uiPriority="46"/>
+    <w:lsdException w:name="Grid Table 2 Accent 3" w:uiPriority="47"/>
+    <w:lsdException w:name="Grid Table 3 Accent 3" w:uiPriority="48"/>
+    <w:lsdException w:name="Grid Table 4 Accent 3" w:uiPriority="49"/>
+    <w:lsdException w:name="Grid Table 5 Dark Accent 3" w:uiPriority="50"/>
+    <w:lsdException w:name="Grid Table 6 Colorful Accent 3" w:uiPriority="51"/>
+    <w:lsdException w:name="Grid Table 7 Colorful Accent 3" w:uiPriority="52"/>
+    <w:lsdException w:name="Grid Table 1 Light Accent 4" w:uiPriority="46"/>
+    <w:lsdException w:name="Grid Table 2 Accent 4" w:uiPriority="47"/>
+    <w:lsdException w:name="Grid Table 3 Accent 4" w:uiPriority="48"/>
+    <w:lsdException w:name="Grid Table 4 Accent 4" w:uiPriority="49"/>
+    <w:lsdException w:name="Grid Table 5 Dark Accent 4" w:uiPriority="50"/>
+    <w:lsdException w:name="Grid Table 6 Colorful Accent 4" w:uiPriority="51"/>
+    <w:lsdException w:name="Grid Table 7 Colorful Accent 4" w:uiPriority="52"/>
+    <w:lsdException w:name="Grid Table 1 Light Accent 5" w:uiPriority="46"/>
+    <w:lsdException w:name="Grid Table 2 Accent 5" w:uiPriority="47"/>
+    <w:lsdException w:name="Grid Table 3 Accent 5" w:uiPriority="48"/>
+    <w:lsdException w:name="Grid Table 4 Accent 5" w:uiPriority="49"/>
+    <w:lsdException w:name="Grid Table 5 Dark Accent 5" w:uiPriority="50"/>
+    <w:lsdException w:name="Grid Table 6 Colorful Accent 5" w:uiPriority="51"/>
+    <w:lsdException w:name="Grid Table 7 Colorful Accent 5" w:uiPriority="52"/>
+    <w:lsdException w:name="Grid Table 1 Light Accent 6" w:uiPriority="46"/>
+    <w:lsdException w:name="Grid Table 2 Accent 6" w:uiPriority="47"/>
+    <w:lsdException w:name="Grid Table 3 Accent 6" w:uiPriority="48"/>
+    <w:lsdException w:name="Grid Table 4 Accent 6" w:uiPriority="49"/>
+    <w:lsdException w:name="Grid Table 5 Dark Accent 6" w:uiPriority="50"/>
+    <w:lsdException w:name="Grid Table 6 Colorful Accent 6" w:uiPriority="51"/>
+    <w:lsdException w:name="Grid Table 7 Colorful Accent 6" w:uiPriority="52"/>
+    <w:lsdException w:name="List Table 1 Light" w:uiPriority="46"/>
+    <w:lsdException w:name="List Table 2" w:uiPriority="47"/>
+    <w:lsdException w:name="List Table 3" w:uiPriority="48"/>
+    <w:lsdException w:name="List Table 4" w:uiPriority="49"/>
+    <w:lsdException w:name="List Table 5 Dark" w:uiPriority="50"/>
+    <w:lsdException w:name="List Table 6 Colorful" w:uiPriority="51"/>
+    <w:lsdException w:name="List Table 7 Colorful" w:uiPriority="52"/>
+    <w:lsdException w:name="List Table 1 Light Accent 1" w:uiPriority="46"/>
+    <w:lsdException w:name="List Table 2 Accent 1" w:uiPriority="47"/>
+    <w:lsdException w:name="List Table 3 Accent 1" w:uiPriority="48"/>
+    <w:lsdException w:name="List Table 4 Accent 1" w:uiPriority="49"/>
+    <w:lsdException w:name="List Table 5 Dark Accent 1" w:uiPriority="50"/>
+    <w:lsdException w:name="List Table 6 Colorful Accent 1" w:uiPriority="51"/>
+    <w:lsdException w:name="List Table 7 Colorful Accent 1" w:uiPriority="52"/>
+    <w:lsdException w:name="List Table 1 Light Accent 2" w:uiPriority="46"/>
+    <w:lsdException w:name="List Table 2 Accent 2" w:uiPriority="47"/>
+    <w:lsdException w:name="List Table 3 Accent 2" w:uiPriority="48"/>
+    <w:lsdException w:name="List Table 4 Accent 2" w:uiPriority="49"/>
+    <w:lsdException w:name="List Table 5 Dark Accent 2" w:uiPriority="50"/>
+    <w:lsdException w:name="List Table 6 Colorful Accent 2" w:uiPriority="51"/>
+    <w:lsdException w:name="List Table 7 Colorful Accent 2" w:uiPriority="52"/>
+    <w:lsdException w:name="List Table 1 Light Accent 3" w:uiPriority="46"/>
+    <w:lsdException w:name="List Table 2 Accent 3" w:uiPriority="47"/>
+    <w:lsdException w:name="List Table 3 Accent 3" w:uiPriority="48"/>
+    <w:lsdException w:name="List Table 4 Accent 3" w:uiPriority="49"/>
+    <w:lsdException w:name="List Table 5 Dark Accent 3" w:uiPriority="50"/>
+    <w:lsdException w:name="List Table 6 Colorful Accent 3" w:uiPriority="51"/>
+    <w:lsdException w:name="List Table 7 Colorful Accent 3" w:uiPriority="52"/>
+    <w:lsdException w:name="List Table 1 Light Accent 4" w:uiPriority="46"/>
+    <w:lsdException w:name="List Table 2 Accent 4" w:uiPriority="47"/>
+    <w:lsdException w:name="List Table 3 Accent 4" w:uiPriority="48"/>
+    <w:lsdException w:name="List Table 4 Accent 4" w:uiPriority="49"/>
+    <w:lsdException w:name="List Table 5 Dark Accent 4" w:uiPriority="50"/>
+    <w:lsdException w:name="List Table 6 Colorful Accent 4" w:uiPriority="51"/>
+    <w:lsdException w:name="List Table 7 Colorful Accent 4" w:uiPriority="52"/>
+    <w:lsdException w:name="List Table 1 Light Accent 5" w:uiPriority="46"/>
+    <w:lsdException w:name="List Table 2 Accent 5" w:uiPriority="47"/>
+    <w:lsdException w:name="List Table 3 Accent 5" w:uiPriority="48"/>
+    <w:lsdException w:name="List Table 4 Accent 5" w:uiPriority="49"/>
+    <w:lsdException w:name="List Table 5 Dark Accent 5" w:uiPriority="50"/>
+    <w:lsdException w:name="List Table 6 Colorful Accent 5" w:uiPriority="51"/>
+    <w:lsdException w:name="List Table 7 Colorful Accent 5" w:uiPriority="52"/>
+    <w:lsdException w:name="List Table 1 Light Accent 6" w:uiPriority="46"/>
+    <w:lsdException w:name="List Table 2 Accent 6" w:uiPriority="47"/>
+    <w:lsdException w:name="List Table 3 Accent 6" w:uiPriority="48"/>
+    <w:lsdException w:name="List Table 4 Accent 6" w:uiPriority="49"/>
+    <w:lsdException w:name="List Table 5 Dark Accent 6" w:uiPriority="50"/>
+    <w:lsdException w:name="List Table 6 Colorful Accent 6" w:uiPriority="51"/>
+    <w:lsdException w:name="List Table 7 Colorful Accent 6" w:uiPriority="52"/>
+    <w:lsdException w:name="Mention" w:semiHidden="1" w:unhideWhenUsed="1"/>
+    <w:lsdException w:name="Smart Hyperlink" w:semiHidden="1" w:unhideWhenUsed="1"/>
+    <w:lsdException w:name="Hashtag" w:semiHidden="1" w:unhideWhenUsed="1"/>
+    <w:lsdException w:name="Unresolved Mention" w:semiHidden="1" w:unhideWhenUsed="1"/>
+    <w:lsdException w:name="Smart Link" w:semiHidden="1" w:unhideWhenUsed="1"/>
   </w:latentStyles>
-  <w:style w:type="paragraph" w:default="1" w:styleId="a">
+  <w:style w:type="paragraph" w:default="1" w:styleId="Normal">
     <w:name w:val="Normal"/>
     <w:qFormat/>
     <w:rsid w:val="00F07868"/>
   </w:style>
-  <w:style w:type="character" w:default="1" w:styleId="a0">
+  <w:style w:type="character" w:default="1" w:styleId="DefaultParagraphFont">
     <w:name w:val="Default Paragraph Font"/>
     <w:uiPriority w:val="1"/>
     <w:semiHidden/>
     <w:unhideWhenUsed/>
   </w:style>
-  <w:style w:type="table" w:default="1" w:styleId="a1">
+  <w:style w:type="table" w:default="1" w:styleId="TableNormal">
     <w:name w:val="Normal Table"/>
     <w:uiPriority w:val="99"/>
     <w:semiHidden/>
@@ -2903,15 +3100,15 @@
       </w:tblCellMar>
     </w:tblPr>
   </w:style>
-  <w:style w:type="numbering" w:default="1" w:styleId="a2">
+  <w:style w:type="numbering" w:default="1" w:styleId="NoList">
     <w:name w:val="No List"/>
     <w:uiPriority w:val="99"/>
     <w:semiHidden/>
     <w:unhideWhenUsed/>
   </w:style>
-  <w:style w:type="paragraph" w:styleId="a3">
+  <w:style w:type="paragraph" w:styleId="NormalWeb">
     <w:name w:val="Normal (Web)"/>
-    <w:basedOn w:val="a"/>
+    <w:basedOn w:val="Normal"/>
     <w:uiPriority w:val="99"/>
     <w:unhideWhenUsed/>
     <w:rsid w:val="00B91232"/>
@@ -2925,226 +3122,9 @@
       <w:lang w:eastAsia="ru-RU"/>
     </w:rPr>
   </w:style>
-  <w:style w:type="paragraph" w:styleId="a4">
+  <w:style w:type="paragraph" w:styleId="ListParagraph">
     <w:name w:val="List Paragraph"/>
-    <w:basedOn w:val="a"/>
-    <w:uiPriority w:val="34"/>
-    <w:qFormat/>
-    <w:rsid w:val="007F6225"/>
-    <w:pPr>
-      <w:ind w:left="720"/>
-      <w:contextualSpacing/>
-    </w:pPr>
-  </w:style>
-</w:styles>
-</file>
-
-<file path=word/stylesWithEffects.xml><?xml version="1.0" encoding="utf-8"?>
-<w:styles xmlns:wpc="http://schemas.microsoft.com/office/word/2010/wordprocessingCanvas" xmlns:mc="http://schemas.openxmlformats.org/markup-compatibility/2006" xmlns:o="urn:schemas-microsoft-com:office:office" xmlns:r="http://schemas.openxmlformats.org/officeDocument/2006/relationships" xmlns:m="http://schemas.openxmlformats.org/officeDocument/2006/math" xmlns:v="urn:schemas-microsoft-com:vml" xmlns:wp14="http://schemas.microsoft.com/office/word/2010/wordprocessingDrawing" xmlns:wp="http://schemas.openxmlformats.org/drawingml/2006/wordprocessingDrawing" xmlns:w10="urn:schemas-microsoft-com:office:word" xmlns:w="http://schemas.openxmlformats.org/wordprocessingml/2006/main" xmlns:w14="http://schemas.microsoft.com/office/word/2010/wordml" xmlns:wpg="http://schemas.microsoft.com/office/word/2010/wordprocessingGroup" xmlns:wpi="http://schemas.microsoft.com/office/word/2010/wordprocessingInk" xmlns:wne="http://schemas.microsoft.com/office/word/2006/wordml" xmlns:wps="http://schemas.microsoft.com/office/word/2010/wordprocessingShape" mc:Ignorable="w14 wp14">
-  <w:docDefaults>
-    <w:rPrDefault>
-      <w:rPr>
-        <w:rFonts w:asciiTheme="minorHAnsi" w:eastAsiaTheme="minorHAnsi" w:hAnsiTheme="minorHAnsi" w:cstheme="minorBidi"/>
-        <w:sz w:val="22"/>
-        <w:szCs w:val="22"/>
-        <w:lang w:val="ru-RU" w:eastAsia="en-US" w:bidi="ar-SA"/>
-      </w:rPr>
-    </w:rPrDefault>
-    <w:pPrDefault>
-      <w:pPr>
-        <w:spacing w:after="160" w:line="259" w:lineRule="auto"/>
-      </w:pPr>
-    </w:pPrDefault>
-  </w:docDefaults>
-  <w:latentStyles w:defLockedState="0" w:defUIPriority="99" w:defSemiHidden="1" w:defUnhideWhenUsed="1" w:defQFormat="0" w:count="267">
-    <w:lsdException w:name="Normal" w:semiHidden="0" w:uiPriority="0" w:unhideWhenUsed="0" w:qFormat="1"/>
-    <w:lsdException w:name="heading 1" w:semiHidden="0" w:uiPriority="9" w:unhideWhenUsed="0" w:qFormat="1"/>
-    <w:lsdException w:name="heading 2" w:uiPriority="9" w:qFormat="1"/>
-    <w:lsdException w:name="heading 3" w:uiPriority="9" w:qFormat="1"/>
-    <w:lsdException w:name="heading 4" w:uiPriority="9" w:qFormat="1"/>
-    <w:lsdException w:name="heading 5" w:uiPriority="9" w:qFormat="1"/>
-    <w:lsdException w:name="heading 6" w:uiPriority="9" w:qFormat="1"/>
-    <w:lsdException w:name="heading 7" w:uiPriority="9" w:qFormat="1"/>
-    <w:lsdException w:name="heading 8" w:uiPriority="9" w:qFormat="1"/>
-    <w:lsdException w:name="heading 9" w:uiPriority="9" w:qFormat="1"/>
-    <w:lsdException w:name="toc 1" w:uiPriority="39"/>
-    <w:lsdException w:name="toc 2" w:uiPriority="39"/>
-    <w:lsdException w:name="toc 3" w:uiPriority="39"/>
-    <w:lsdException w:name="toc 4" w:uiPriority="39"/>
-    <w:lsdException w:name="toc 5" w:uiPriority="39"/>
-    <w:lsdException w:name="toc 6" w:uiPriority="39"/>
-    <w:lsdException w:name="toc 7" w:uiPriority="39"/>
-    <w:lsdException w:name="toc 8" w:uiPriority="39"/>
-    <w:lsdException w:name="toc 9" w:uiPriority="39"/>
-    <w:lsdException w:name="caption" w:uiPriority="35" w:qFormat="1"/>
-    <w:lsdException w:name="Title" w:semiHidden="0" w:uiPriority="10" w:unhideWhenUsed="0" w:qFormat="1"/>
-    <w:lsdException w:name="Default Paragraph Font" w:uiPriority="1"/>
-    <w:lsdException w:name="Subtitle" w:semiHidden="0" w:uiPriority="11" w:unhideWhenUsed="0" w:qFormat="1"/>
-    <w:lsdException w:name="Strong" w:semiHidden="0" w:uiPriority="22" w:unhideWhenUsed="0" w:qFormat="1"/>
-    <w:lsdException w:name="Emphasis" w:semiHidden="0" w:uiPriority="20" w:unhideWhenUsed="0" w:qFormat="1"/>
-    <w:lsdException w:name="Table Grid" w:semiHidden="0" w:uiPriority="39" w:unhideWhenUsed="0"/>
-    <w:lsdException w:name="Placeholder Text" w:unhideWhenUsed="0"/>
-    <w:lsdException w:name="No Spacing" w:semiHidden="0" w:uiPriority="1" w:unhideWhenUsed="0" w:qFormat="1"/>
-    <w:lsdException w:name="Light Shading" w:semiHidden="0" w:uiPriority="60" w:unhideWhenUsed="0"/>
-    <w:lsdException w:name="Light List" w:semiHidden="0" w:uiPriority="61" w:unhideWhenUsed="0"/>
-    <w:lsdException w:name="Light Grid" w:semiHidden="0" w:uiPriority="62" w:unhideWhenUsed="0"/>
-    <w:lsdException w:name="Medium Shading 1" w:semiHidden="0" w:uiPriority="63" w:unhideWhenUsed="0"/>
-    <w:lsdException w:name="Medium Shading 2" w:semiHidden="0" w:uiPriority="64" w:unhideWhenUsed="0"/>
-    <w:lsdException w:name="Medium List 1" w:semiHidden="0" w:uiPriority="65" w:unhideWhenUsed="0"/>
-    <w:lsdException w:name="Medium List 2" w:semiHidden="0" w:uiPriority="66" w:unhideWhenUsed="0"/>
-    <w:lsdException w:name="Medium Grid 1" w:semiHidden="0" w:uiPriority="67" w:unhideWhenUsed="0"/>
-    <w:lsdException w:name="Medium Grid 2" w:semiHidden="0" w:uiPriority="68" w:unhideWhenUsed="0"/>
-    <w:lsdException w:name="Medium Grid 3" w:semiHidden="0" w:uiPriority="69" w:unhideWhenUsed="0"/>
-    <w:lsdException w:name="Dark List" w:semiHidden="0" w:uiPriority="70" w:unhideWhenUsed="0"/>
-    <w:lsdException w:name="Colorful Shading" w:semiHidden="0" w:uiPriority="71" w:unhideWhenUsed="0"/>
-    <w:lsdException w:name="Colorful List" w:semiHidden="0" w:uiPriority="72" w:unhideWhenUsed="0"/>
-    <w:lsdException w:name="Colorful Grid" w:semiHidden="0" w:uiPriority="73" w:unhideWhenUsed="0"/>
-    <w:lsdException w:name="Light Shading Accent 1" w:semiHidden="0" w:uiPriority="60" w:unhideWhenUsed="0"/>
-    <w:lsdException w:name="Light List Accent 1" w:semiHidden="0" w:uiPriority="61" w:unhideWhenUsed="0"/>
-    <w:lsdException w:name="Light Grid Accent 1" w:semiHidden="0" w:uiPriority="62" w:unhideWhenUsed="0"/>
-    <w:lsdException w:name="Medium Shading 1 Accent 1" w:semiHidden="0" w:uiPriority="63" w:unhideWhenUsed="0"/>
-    <w:lsdException w:name="Medium Shading 2 Accent 1" w:semiHidden="0" w:uiPriority="64" w:unhideWhenUsed="0"/>
-    <w:lsdException w:name="Medium List 1 Accent 1" w:semiHidden="0" w:uiPriority="65" w:unhideWhenUsed="0"/>
-    <w:lsdException w:name="Revision" w:unhideWhenUsed="0"/>
-    <w:lsdException w:name="List Paragraph" w:semiHidden="0" w:uiPriority="34" w:unhideWhenUsed="0" w:qFormat="1"/>
-    <w:lsdException w:name="Quote" w:semiHidden="0" w:uiPriority="29" w:unhideWhenUsed="0" w:qFormat="1"/>
-    <w:lsdException w:name="Intense Quote" w:semiHidden="0" w:uiPriority="30" w:unhideWhenUsed="0" w:qFormat="1"/>
-    <w:lsdException w:name="Medium List 2 Accent 1" w:semiHidden="0" w:uiPriority="66" w:unhideWhenUsed="0"/>
-    <w:lsdException w:name="Medium Grid 1 Accent 1" w:semiHidden="0" w:uiPriority="67" w:unhideWhenUsed="0"/>
-    <w:lsdException w:name="Medium Grid 2 Accent 1" w:semiHidden="0" w:uiPriority="68" w:unhideWhenUsed="0"/>
-    <w:lsdException w:name="Medium Grid 3 Accent 1" w:semiHidden="0" w:uiPriority="69" w:unhideWhenUsed="0"/>
-    <w:lsdException w:name="Dark List Accent 1" w:semiHidden="0" w:uiPriority="70" w:unhideWhenUsed="0"/>
-    <w:lsdException w:name="Colorful Shading Accent 1" w:semiHidden="0" w:uiPriority="71" w:unhideWhenUsed="0"/>
-    <w:lsdException w:name="Colorful List Accent 1" w:semiHidden="0" w:uiPriority="72" w:unhideWhenUsed="0"/>
-    <w:lsdException w:name="Colorful Grid Accent 1" w:semiHidden="0" w:uiPriority="73" w:unhideWhenUsed="0"/>
-    <w:lsdException w:name="Light Shading Accent 2" w:semiHidden="0" w:uiPriority="60" w:unhideWhenUsed="0"/>
-    <w:lsdException w:name="Light List Accent 2" w:semiHidden="0" w:uiPriority="61" w:unhideWhenUsed="0"/>
-    <w:lsdException w:name="Light Grid Accent 2" w:semiHidden="0" w:uiPriority="62" w:unhideWhenUsed="0"/>
-    <w:lsdException w:name="Medium Shading 1 Accent 2" w:semiHidden="0" w:uiPriority="63" w:unhideWhenUsed="0"/>
-    <w:lsdException w:name="Medium Shading 2 Accent 2" w:semiHidden="0" w:uiPriority="64" w:unhideWhenUsed="0"/>
-    <w:lsdException w:name="Medium List 1 Accent 2" w:semiHidden="0" w:uiPriority="65" w:unhideWhenUsed="0"/>
-    <w:lsdException w:name="Medium List 2 Accent 2" w:semiHidden="0" w:uiPriority="66" w:unhideWhenUsed="0"/>
-    <w:lsdException w:name="Medium Grid 1 Accent 2" w:semiHidden="0" w:uiPriority="67" w:unhideWhenUsed="0"/>
-    <w:lsdException w:name="Medium Grid 2 Accent 2" w:semiHidden="0" w:uiPriority="68" w:unhideWhenUsed="0"/>
-    <w:lsdException w:name="Medium Grid 3 Accent 2" w:semiHidden="0" w:uiPriority="69" w:unhideWhenUsed="0"/>
-    <w:lsdException w:name="Dark List Accent 2" w:semiHidden="0" w:uiPriority="70" w:unhideWhenUsed="0"/>
-    <w:lsdException w:name="Colorful Shading Accent 2" w:semiHidden="0" w:uiPriority="71" w:unhideWhenUsed="0"/>
-    <w:lsdException w:name="Colorful List Accent 2" w:semiHidden="0" w:uiPriority="72" w:unhideWhenUsed="0"/>
-    <w:lsdException w:name="Colorful Grid Accent 2" w:semiHidden="0" w:uiPriority="73" w:unhideWhenUsed="0"/>
-    <w:lsdException w:name="Light Shading Accent 3" w:semiHidden="0" w:uiPriority="60" w:unhideWhenUsed="0"/>
-    <w:lsdException w:name="Light List Accent 3" w:semiHidden="0" w:uiPriority="61" w:unhideWhenUsed="0"/>
-    <w:lsdException w:name="Light Grid Accent 3" w:semiHidden="0" w:uiPriority="62" w:unhideWhenUsed="0"/>
-    <w:lsdException w:name="Medium Shading 1 Accent 3" w:semiHidden="0" w:uiPriority="63" w:unhideWhenUsed="0"/>
-    <w:lsdException w:name="Medium Shading 2 Accent 3" w:semiHidden="0" w:uiPriority="64" w:unhideWhenUsed="0"/>
-    <w:lsdException w:name="Medium List 1 Accent 3" w:semiHidden="0" w:uiPriority="65" w:unhideWhenUsed="0"/>
-    <w:lsdException w:name="Medium List 2 Accent 3" w:semiHidden="0" w:uiPriority="66" w:unhideWhenUsed="0"/>
-    <w:lsdException w:name="Medium Grid 1 Accent 3" w:semiHidden="0" w:uiPriority="67" w:unhideWhenUsed="0"/>
-    <w:lsdException w:name="Medium Grid 2 Accent 3" w:semiHidden="0" w:uiPriority="68" w:unhideWhenUsed="0"/>
-    <w:lsdException w:name="Medium Grid 3 Accent 3" w:semiHidden="0" w:uiPriority="69" w:unhideWhenUsed="0"/>
-    <w:lsdException w:name="Dark List Accent 3" w:semiHidden="0" w:uiPriority="70" w:unhideWhenUsed="0"/>
-    <w:lsdException w:name="Colorful Shading Accent 3" w:semiHidden="0" w:uiPriority="71" w:unhideWhenUsed="0"/>
-    <w:lsdException w:name="Colorful List Accent 3" w:semiHidden="0" w:uiPriority="72" w:unhideWhenUsed="0"/>
-    <w:lsdException w:name="Colorful Grid Accent 3" w:semiHidden="0" w:uiPriority="73" w:unhideWhenUsed="0"/>
-    <w:lsdException w:name="Light Shading Accent 4" w:semiHidden="0" w:uiPriority="60" w:unhideWhenUsed="0"/>
-    <w:lsdException w:name="Light List Accent 4" w:semiHidden="0" w:uiPriority="61" w:unhideWhenUsed="0"/>
-    <w:lsdException w:name="Light Grid Accent 4" w:semiHidden="0" w:uiPriority="62" w:unhideWhenUsed="0"/>
-    <w:lsdException w:name="Medium Shading 1 Accent 4" w:semiHidden="0" w:uiPriority="63" w:unhideWhenUsed="0"/>
-    <w:lsdException w:name="Medium Shading 2 Accent 4" w:semiHidden="0" w:uiPriority="64" w:unhideWhenUsed="0"/>
-    <w:lsdException w:name="Medium List 1 Accent 4" w:semiHidden="0" w:uiPriority="65" w:unhideWhenUsed="0"/>
-    <w:lsdException w:name="Medium List 2 Accent 4" w:semiHidden="0" w:uiPriority="66" w:unhideWhenUsed="0"/>
-    <w:lsdException w:name="Medium Grid 1 Accent 4" w:semiHidden="0" w:uiPriority="67" w:unhideWhenUsed="0"/>
-    <w:lsdException w:name="Medium Grid 2 Accent 4" w:semiHidden="0" w:uiPriority="68" w:unhideWhenUsed="0"/>
-    <w:lsdException w:name="Medium Grid 3 Accent 4" w:semiHidden="0" w:uiPriority="69" w:unhideWhenUsed="0"/>
-    <w:lsdException w:name="Dark List Accent 4" w:semiHidden="0" w:uiPriority="70" w:unhideWhenUsed="0"/>
-    <w:lsdException w:name="Colorful Shading Accent 4" w:semiHidden="0" w:uiPriority="71" w:unhideWhenUsed="0"/>
-    <w:lsdException w:name="Colorful List Accent 4" w:semiHidden="0" w:uiPriority="72" w:unhideWhenUsed="0"/>
-    <w:lsdException w:name="Colorful Grid Accent 4" w:semiHidden="0" w:uiPriority="73" w:unhideWhenUsed="0"/>
-    <w:lsdException w:name="Light Shading Accent 5" w:semiHidden="0" w:uiPriority="60" w:unhideWhenUsed="0"/>
-    <w:lsdException w:name="Light List Accent 5" w:semiHidden="0" w:uiPriority="61" w:unhideWhenUsed="0"/>
-    <w:lsdException w:name="Light Grid Accent 5" w:semiHidden="0" w:uiPriority="62" w:unhideWhenUsed="0"/>
-    <w:lsdException w:name="Medium Shading 1 Accent 5" w:semiHidden="0" w:uiPriority="63" w:unhideWhenUsed="0"/>
-    <w:lsdException w:name="Medium Shading 2 Accent 5" w:semiHidden="0" w:uiPriority="64" w:unhideWhenUsed="0"/>
-    <w:lsdException w:name="Medium List 1 Accent 5" w:semiHidden="0" w:uiPriority="65" w:unhideWhenUsed="0"/>
-    <w:lsdException w:name="Medium List 2 Accent 5" w:semiHidden="0" w:uiPriority="66" w:unhideWhenUsed="0"/>
-    <w:lsdException w:name="Medium Grid 1 Accent 5" w:semiHidden="0" w:uiPriority="67" w:unhideWhenUsed="0"/>
-    <w:lsdException w:name="Medium Grid 2 Accent 5" w:semiHidden="0" w:uiPriority="68" w:unhideWhenUsed="0"/>
-    <w:lsdException w:name="Medium Grid 3 Accent 5" w:semiHidden="0" w:uiPriority="69" w:unhideWhenUsed="0"/>
-    <w:lsdException w:name="Dark List Accent 5" w:semiHidden="0" w:uiPriority="70" w:unhideWhenUsed="0"/>
-    <w:lsdException w:name="Colorful Shading Accent 5" w:semiHidden="0" w:uiPriority="71" w:unhideWhenUsed="0"/>
-    <w:lsdException w:name="Colorful List Accent 5" w:semiHidden="0" w:uiPriority="72" w:unhideWhenUsed="0"/>
-    <w:lsdException w:name="Colorful Grid Accent 5" w:semiHidden="0" w:uiPriority="73" w:unhideWhenUsed="0"/>
-    <w:lsdException w:name="Light Shading Accent 6" w:semiHidden="0" w:uiPriority="60" w:unhideWhenUsed="0"/>
-    <w:lsdException w:name="Light List Accent 6" w:semiHidden="0" w:uiPriority="61" w:unhideWhenUsed="0"/>
-    <w:lsdException w:name="Light Grid Accent 6" w:semiHidden="0" w:uiPriority="62" w:unhideWhenUsed="0"/>
-    <w:lsdException w:name="Medium Shading 1 Accent 6" w:semiHidden="0" w:uiPriority="63" w:unhideWhenUsed="0"/>
-    <w:lsdException w:name="Medium Shading 2 Accent 6" w:semiHidden="0" w:uiPriority="64" w:unhideWhenUsed="0"/>
-    <w:lsdException w:name="Medium List 1 Accent 6" w:semiHidden="0" w:uiPriority="65" w:unhideWhenUsed="0"/>
-    <w:lsdException w:name="Medium List 2 Accent 6" w:semiHidden="0" w:uiPriority="66" w:unhideWhenUsed="0"/>
-    <w:lsdException w:name="Medium Grid 1 Accent 6" w:semiHidden="0" w:uiPriority="67" w:unhideWhenUsed="0"/>
-    <w:lsdException w:name="Medium Grid 2 Accent 6" w:semiHidden="0" w:uiPriority="68" w:unhideWhenUsed="0"/>
-    <w:lsdException w:name="Medium Grid 3 Accent 6" w:semiHidden="0" w:uiPriority="69" w:unhideWhenUsed="0"/>
-    <w:lsdException w:name="Dark List Accent 6" w:semiHidden="0" w:uiPriority="70" w:unhideWhenUsed="0"/>
-    <w:lsdException w:name="Colorful Shading Accent 6" w:semiHidden="0" w:uiPriority="71" w:unhideWhenUsed="0"/>
-    <w:lsdException w:name="Colorful List Accent 6" w:semiHidden="0" w:uiPriority="72" w:unhideWhenUsed="0"/>
-    <w:lsdException w:name="Colorful Grid Accent 6" w:semiHidden="0" w:uiPriority="73" w:unhideWhenUsed="0"/>
-    <w:lsdException w:name="Subtle Emphasis" w:semiHidden="0" w:uiPriority="19" w:unhideWhenUsed="0" w:qFormat="1"/>
-    <w:lsdException w:name="Intense Emphasis" w:semiHidden="0" w:uiPriority="21" w:unhideWhenUsed="0" w:qFormat="1"/>
-    <w:lsdException w:name="Subtle Reference" w:semiHidden="0" w:uiPriority="31" w:unhideWhenUsed="0" w:qFormat="1"/>
-    <w:lsdException w:name="Intense Reference" w:semiHidden="0" w:uiPriority="32" w:unhideWhenUsed="0" w:qFormat="1"/>
-    <w:lsdException w:name="Book Title" w:semiHidden="0" w:uiPriority="33" w:unhideWhenUsed="0" w:qFormat="1"/>
-    <w:lsdException w:name="Bibliography" w:uiPriority="37"/>
-    <w:lsdException w:name="TOC Heading" w:uiPriority="39" w:qFormat="1"/>
-  </w:latentStyles>
-  <w:style w:type="paragraph" w:default="1" w:styleId="a">
-    <w:name w:val="Normal"/>
-    <w:qFormat/>
-  </w:style>
-  <w:style w:type="character" w:default="1" w:styleId="a0">
-    <w:name w:val="Default Paragraph Font"/>
-    <w:uiPriority w:val="1"/>
-    <w:semiHidden/>
-    <w:unhideWhenUsed/>
-  </w:style>
-  <w:style w:type="table" w:default="1" w:styleId="a1">
-    <w:name w:val="Normal Table"/>
-    <w:uiPriority w:val="99"/>
-    <w:semiHidden/>
-    <w:unhideWhenUsed/>
-    <w:tblPr>
-      <w:tblInd w:w="0" w:type="dxa"/>
-      <w:tblCellMar>
-        <w:top w:w="0" w:type="dxa"/>
-        <w:left w:w="108" w:type="dxa"/>
-        <w:bottom w:w="0" w:type="dxa"/>
-        <w:right w:w="108" w:type="dxa"/>
-      </w:tblCellMar>
-    </w:tblPr>
-  </w:style>
-  <w:style w:type="numbering" w:default="1" w:styleId="a2">
-    <w:name w:val="No List"/>
-    <w:uiPriority w:val="99"/>
-    <w:semiHidden/>
-    <w:unhideWhenUsed/>
-  </w:style>
-  <w:style w:type="paragraph" w:styleId="a3">
-    <w:name w:val="Normal (Web)"/>
-    <w:basedOn w:val="a"/>
-    <w:uiPriority w:val="99"/>
-    <w:unhideWhenUsed/>
-    <w:rsid w:val="00B91232"/>
-    <w:pPr>
-      <w:spacing w:before="100" w:beforeAutospacing="1" w:after="100" w:afterAutospacing="1" w:line="240" w:lineRule="auto"/>
-    </w:pPr>
-    <w:rPr>
-      <w:rFonts w:ascii="Times New Roman" w:eastAsia="Times New Roman" w:hAnsi="Times New Roman" w:cs="Times New Roman"/>
-      <w:sz w:val="24"/>
-      <w:szCs w:val="24"/>
-      <w:lang w:eastAsia="ru-RU"/>
-    </w:rPr>
-  </w:style>
-  <w:style w:type="paragraph" w:styleId="a4">
-    <w:name w:val="List Paragraph"/>
-    <w:basedOn w:val="a"/>
+    <w:basedOn w:val="Normal"/>
     <w:uiPriority w:val="34"/>
     <w:qFormat/>
     <w:rsid w:val="007F6225"/>
@@ -3411,7 +3391,7 @@
   <a:extraClrSchemeLst/>
   <a:extLst>
     <a:ext uri="{05A4C25C-085E-4340-85A3-A5531E510DB2}">
-      <thm15:themeFamily xmlns:thm15="http://schemas.microsoft.com/office/thememl/2012/main" xmlns="" name="Office Theme" id="{62F939B6-93AF-4DB8-9C6B-D6C7DFDC589F}" vid="{4A3C46E8-61CC-4603-A589-7422A47A8E4A}"/>
+      <thm15:themeFamily xmlns:thm15="http://schemas.microsoft.com/office/thememl/2012/main" name="Office Theme" id="{62F939B6-93AF-4DB8-9C6B-D6C7DFDC589F}" vid="{4A3C46E8-61CC-4603-A589-7422A47A8E4A}"/>
     </a:ext>
   </a:extLst>
 </a:theme>

</xml_diff>